<commit_message>
edited the shiny app
</commit_message>
<xml_diff>
--- a/docs/acoustic_biodiversity_Sunny_20240826.docx
+++ b/docs/acoustic_biodiversity_Sunny_20240826.docx
@@ -1,6 +1,6 @@
 
 <file path=word/document.xml><?xml version="1.0" encoding="utf-8"?>
-<w:document xmlns:wpc="http://schemas.microsoft.com/office/word/2010/wordprocessingCanvas" xmlns:cx="http://schemas.microsoft.com/office/drawing/2014/chartex" xmlns:cx1="http://schemas.microsoft.com/office/drawing/2015/9/8/chartex" xmlns:cx2="http://schemas.microsoft.com/office/drawing/2015/10/21/chartex" xmlns:cx3="http://schemas.microsoft.com/office/drawing/2016/5/9/chartex" xmlns:cx4="http://schemas.microsoft.com/office/drawing/2016/5/10/chartex" xmlns:cx5="http://schemas.microsoft.com/office/drawing/2016/5/11/chartex" xmlns:cx6="http://schemas.microsoft.com/office/drawing/2016/5/12/chartex" xmlns:cx7="http://schemas.microsoft.com/office/drawing/2016/5/13/chartex" xmlns:cx8="http://schemas.microsoft.com/office/drawing/2016/5/14/chartex" xmlns:mc="http://schemas.openxmlformats.org/markup-compatibility/2006" xmlns:aink="http://schemas.microsoft.com/office/drawing/2016/ink" xmlns:am3d="http://schemas.microsoft.com/office/drawing/2017/model3d" xmlns:o="urn:schemas-microsoft-com:office:office" xmlns:r="http://schemas.openxmlformats.org/officeDocument/2006/relationships" xmlns:m="http://schemas.openxmlformats.org/officeDocument/2006/math" xmlns:v="urn:schemas-microsoft-com:vml" xmlns:wp14="http://schemas.microsoft.com/office/word/2010/wordprocessingDrawing" xmlns:wp="http://schemas.openxmlformats.org/drawingml/2006/wordprocessingDrawing" xmlns:w10="urn:schemas-microsoft-com:office:word" xmlns:w="http://schemas.openxmlformats.org/wordprocessingml/2006/main" xmlns:w14="http://schemas.microsoft.com/office/word/2010/wordml" xmlns:w15="http://schemas.microsoft.com/office/word/2012/wordml" xmlns:w16cex="http://schemas.microsoft.com/office/word/2018/wordml/cex" xmlns:w16cid="http://schemas.microsoft.com/office/word/2016/wordml/cid" xmlns:w16="http://schemas.microsoft.com/office/word/2018/wordml" xmlns:w16sdtdh="http://schemas.microsoft.com/office/word/2020/wordml/sdtdatahash" xmlns:w16se="http://schemas.microsoft.com/office/word/2015/wordml/symex" xmlns:wpg="http://schemas.microsoft.com/office/word/2010/wordprocessingGroup" xmlns:wpi="http://schemas.microsoft.com/office/word/2010/wordprocessingInk" xmlns:wne="http://schemas.microsoft.com/office/word/2006/wordml" xmlns:wps="http://schemas.microsoft.com/office/word/2010/wordprocessingShape" mc:Ignorable="w14 w15 w16se w16cid w16 w16cex w16sdtdh wp14">
+<w:document xmlns:wpc="http://schemas.microsoft.com/office/word/2010/wordprocessingCanvas" xmlns:cx="http://schemas.microsoft.com/office/drawing/2014/chartex" xmlns:cx1="http://schemas.microsoft.com/office/drawing/2015/9/8/chartex" xmlns:cx2="http://schemas.microsoft.com/office/drawing/2015/10/21/chartex" xmlns:cx3="http://schemas.microsoft.com/office/drawing/2016/5/9/chartex" xmlns:cx4="http://schemas.microsoft.com/office/drawing/2016/5/10/chartex" xmlns:cx5="http://schemas.microsoft.com/office/drawing/2016/5/11/chartex" xmlns:cx6="http://schemas.microsoft.com/office/drawing/2016/5/12/chartex" xmlns:cx7="http://schemas.microsoft.com/office/drawing/2016/5/13/chartex" xmlns:cx8="http://schemas.microsoft.com/office/drawing/2016/5/14/chartex" xmlns:mc="http://schemas.openxmlformats.org/markup-compatibility/2006" xmlns:aink="http://schemas.microsoft.com/office/drawing/2016/ink" xmlns:am3d="http://schemas.microsoft.com/office/drawing/2017/model3d" xmlns:o="urn:schemas-microsoft-com:office:office" xmlns:oel="http://schemas.microsoft.com/office/2019/extlst" xmlns:r="http://schemas.openxmlformats.org/officeDocument/2006/relationships" xmlns:m="http://schemas.openxmlformats.org/officeDocument/2006/math" xmlns:v="urn:schemas-microsoft-com:vml" xmlns:wp14="http://schemas.microsoft.com/office/word/2010/wordprocessingDrawing" xmlns:wp="http://schemas.openxmlformats.org/drawingml/2006/wordprocessingDrawing" xmlns:w10="urn:schemas-microsoft-com:office:word" xmlns:w="http://schemas.openxmlformats.org/wordprocessingml/2006/main" xmlns:w14="http://schemas.microsoft.com/office/word/2010/wordml" xmlns:w15="http://schemas.microsoft.com/office/word/2012/wordml" xmlns:w16cex="http://schemas.microsoft.com/office/word/2018/wordml/cex" xmlns:w16cid="http://schemas.microsoft.com/office/word/2016/wordml/cid" xmlns:w16="http://schemas.microsoft.com/office/word/2018/wordml" xmlns:w16du="http://schemas.microsoft.com/office/word/2023/wordml/word16du" xmlns:w16sdtdh="http://schemas.microsoft.com/office/word/2020/wordml/sdtdatahash" xmlns:w16se="http://schemas.microsoft.com/office/word/2015/wordml/symex" xmlns:wpg="http://schemas.microsoft.com/office/word/2010/wordprocessingGroup" xmlns:wpi="http://schemas.microsoft.com/office/word/2010/wordprocessingInk" xmlns:wne="http://schemas.microsoft.com/office/word/2006/wordml" xmlns:wps="http://schemas.microsoft.com/office/word/2010/wordprocessingShape" mc:Ignorable="w14 w15 w16se w16cid w16 w16cex w16sdtdh w16du wp14">
   <w:body>
     <w:p>
       <w:pPr>
@@ -398,15 +398,25 @@
       </w:r>
       <w:r>
         <w:rPr>
+          <w:rFonts w:hint="eastAsia"/>
           <w:color w:val="FF0000"/>
-        </w:rPr>
-        <w:t xml:space="preserve"> X</w:t>
+          <w:lang w:eastAsia="zh-TW"/>
+        </w:rPr>
+        <w:t>.</w:t>
       </w:r>
       <w:r>
         <w:rPr>
           <w:color w:val="FF0000"/>
         </w:rPr>
-        <w:t>: Spatiotemporal distribution of active ARUs.</w:t>
+        <w:t xml:space="preserve"> </w:t>
+      </w:r>
+      <w:r>
+        <w:rPr>
+          <w:rFonts w:hint="eastAsia"/>
+          <w:color w:val="FF0000"/>
+          <w:lang w:eastAsia="zh-TW"/>
+        </w:rPr>
+        <w:t>effort</w:t>
       </w:r>
       <w:r>
         <w:t>).</w:t>
@@ -432,7 +442,15 @@
         <w:rPr>
           <w:color w:val="FF0000"/>
         </w:rPr>
-        <w:t>Table X</w:t>
+        <w:t xml:space="preserve">Table </w:t>
+      </w:r>
+      <w:r>
+        <w:rPr>
+          <w:rFonts w:hint="eastAsia"/>
+          <w:color w:val="FF0000"/>
+          <w:lang w:eastAsia="zh-TW"/>
+        </w:rPr>
+        <w:t>parameter</w:t>
       </w:r>
       <w:r>
         <w:t xml:space="preserve">). </w:t>
@@ -449,6 +467,2567 @@
       <w:r>
         <w:t>The entire dataset, comprising 1.5 terabytes of audio, required approximately 72 consecutive hours of processing.</w:t>
       </w:r>
+    </w:p>
+    <w:p>
+      <w:r>
+        <w:br w:type="page"/>
+      </w:r>
+    </w:p>
+    <w:p>
+      <w:pPr>
+        <w:rPr>
+          <w:rFonts w:hint="eastAsia"/>
+          <w:lang w:eastAsia="zh-TW"/>
+        </w:rPr>
+      </w:pPr>
+      <w:r>
+        <w:rPr>
+          <w:rFonts w:hint="eastAsia"/>
+          <w:color w:val="FF0000"/>
+          <w:lang w:eastAsia="zh-TW"/>
+        </w:rPr>
+        <w:lastRenderedPageBreak/>
+        <w:t>Table parameter</w:t>
+      </w:r>
+      <w:r>
+        <w:rPr>
+          <w:rFonts w:hint="eastAsia"/>
+          <w:lang w:eastAsia="zh-TW"/>
+        </w:rPr>
+        <w:t xml:space="preserve">. BirdNET algorithms arguments, with default value and the values used in </w:t>
+      </w:r>
+      <w:r>
+        <w:rPr>
+          <w:lang w:eastAsia="zh-TW"/>
+        </w:rPr>
+        <w:t>this</w:t>
+      </w:r>
+      <w:r>
+        <w:rPr>
+          <w:rFonts w:hint="eastAsia"/>
+          <w:lang w:eastAsia="zh-TW"/>
+        </w:rPr>
+        <w:t xml:space="preserve"> study. T</w:t>
+      </w:r>
+      <w:r>
+        <w:rPr>
+          <w:lang w:eastAsia="zh-TW"/>
+        </w:rPr>
+        <w:t>h</w:t>
+      </w:r>
+      <w:r>
+        <w:rPr>
+          <w:rFonts w:hint="eastAsia"/>
+          <w:lang w:eastAsia="zh-TW"/>
+        </w:rPr>
+        <w:t xml:space="preserve">e empty cell in the used value column indicates using the default value. </w:t>
+      </w:r>
+    </w:p>
+    <w:p/>
+    <w:tbl>
+      <w:tblPr>
+        <w:tblW w:w="0" w:type="auto"/>
+        <w:tblInd w:w="85" w:type="dxa"/>
+        <w:tblLayout w:type="fixed"/>
+        <w:tblCellMar>
+          <w:left w:w="0" w:type="dxa"/>
+          <w:right w:w="0" w:type="dxa"/>
+        </w:tblCellMar>
+        <w:tblLook w:val="0000" w:firstRow="0" w:lastRow="0" w:firstColumn="0" w:lastColumn="0" w:noHBand="0" w:noVBand="0"/>
+      </w:tblPr>
+      <w:tblGrid>
+        <w:gridCol w:w="3120"/>
+        <w:gridCol w:w="3120"/>
+        <w:gridCol w:w="3120"/>
+      </w:tblGrid>
+      <w:tr>
+        <w:tblPrEx>
+          <w:tblCellMar>
+            <w:top w:w="0" w:type="dxa"/>
+            <w:left w:w="0" w:type="dxa"/>
+            <w:bottom w:w="0" w:type="dxa"/>
+            <w:right w:w="0" w:type="dxa"/>
+          </w:tblCellMar>
+        </w:tblPrEx>
+        <w:trPr>
+          <w:tblHeader/>
+        </w:trPr>
+        <w:tc>
+          <w:tcPr>
+            <w:tcW w:w="3120" w:type="dxa"/>
+            <w:tcBorders>
+              <w:top w:val="single" w:sz="4" w:space="0" w:color="auto"/>
+              <w:left w:val="nil"/>
+              <w:bottom w:val="single" w:sz="8" w:space="0" w:color="D3D3D3"/>
+              <w:right w:val="nil"/>
+            </w:tcBorders>
+            <w:tcMar>
+              <w:top w:w="25" w:type="dxa"/>
+              <w:left w:w="85" w:type="dxa"/>
+              <w:bottom w:w="25" w:type="dxa"/>
+              <w:right w:w="85" w:type="dxa"/>
+            </w:tcMar>
+            <w:vAlign w:val="center"/>
+          </w:tcPr>
+          <w:p>
+            <w:pPr>
+              <w:autoSpaceDE w:val="0"/>
+              <w:autoSpaceDN w:val="0"/>
+              <w:adjustRightInd w:val="0"/>
+              <w:spacing w:after="0" w:line="240" w:lineRule="auto"/>
+              <w:jc w:val="center"/>
+              <w:rPr>
+                <w:rFonts w:cs="Times New Roman"/>
+              </w:rPr>
+            </w:pPr>
+            <w:r>
+              <w:rPr>
+                <w:rFonts w:cs="Times New Roman"/>
+                <w:sz w:val="20"/>
+                <w:szCs w:val="20"/>
+              </w:rPr>
+              <w:t>Argument</w:t>
+            </w:r>
+          </w:p>
+        </w:tc>
+        <w:tc>
+          <w:tcPr>
+            <w:tcW w:w="3120" w:type="dxa"/>
+            <w:tcBorders>
+              <w:top w:val="single" w:sz="4" w:space="0" w:color="auto"/>
+              <w:left w:val="nil"/>
+              <w:bottom w:val="single" w:sz="8" w:space="0" w:color="D3D3D3"/>
+              <w:right w:val="nil"/>
+            </w:tcBorders>
+            <w:tcMar>
+              <w:top w:w="25" w:type="dxa"/>
+              <w:left w:w="85" w:type="dxa"/>
+              <w:bottom w:w="25" w:type="dxa"/>
+              <w:right w:w="85" w:type="dxa"/>
+            </w:tcMar>
+            <w:vAlign w:val="center"/>
+          </w:tcPr>
+          <w:p>
+            <w:pPr>
+              <w:autoSpaceDE w:val="0"/>
+              <w:autoSpaceDN w:val="0"/>
+              <w:adjustRightInd w:val="0"/>
+              <w:spacing w:after="0" w:line="240" w:lineRule="auto"/>
+              <w:jc w:val="center"/>
+              <w:rPr>
+                <w:rFonts w:cs="Times New Roman"/>
+              </w:rPr>
+            </w:pPr>
+            <w:r>
+              <w:rPr>
+                <w:rFonts w:cs="Times New Roman"/>
+                <w:sz w:val="20"/>
+                <w:szCs w:val="20"/>
+              </w:rPr>
+              <w:t>Default value</w:t>
+            </w:r>
+          </w:p>
+        </w:tc>
+        <w:tc>
+          <w:tcPr>
+            <w:tcW w:w="3120" w:type="dxa"/>
+            <w:tcBorders>
+              <w:top w:val="single" w:sz="4" w:space="0" w:color="auto"/>
+              <w:left w:val="nil"/>
+              <w:bottom w:val="single" w:sz="8" w:space="0" w:color="D3D3D3"/>
+              <w:right w:val="nil"/>
+            </w:tcBorders>
+            <w:tcMar>
+              <w:top w:w="25" w:type="dxa"/>
+              <w:left w:w="85" w:type="dxa"/>
+              <w:bottom w:w="25" w:type="dxa"/>
+              <w:right w:w="85" w:type="dxa"/>
+            </w:tcMar>
+            <w:vAlign w:val="center"/>
+          </w:tcPr>
+          <w:p>
+            <w:pPr>
+              <w:autoSpaceDE w:val="0"/>
+              <w:autoSpaceDN w:val="0"/>
+              <w:adjustRightInd w:val="0"/>
+              <w:spacing w:after="0" w:line="240" w:lineRule="auto"/>
+              <w:jc w:val="center"/>
+              <w:rPr>
+                <w:rFonts w:cs="Times New Roman"/>
+              </w:rPr>
+            </w:pPr>
+            <w:r>
+              <w:rPr>
+                <w:rFonts w:cs="Times New Roman"/>
+                <w:sz w:val="20"/>
+                <w:szCs w:val="20"/>
+              </w:rPr>
+              <w:t>Used value</w:t>
+            </w:r>
+          </w:p>
+        </w:tc>
+      </w:tr>
+      <w:tr>
+        <w:tblPrEx>
+          <w:tblCellMar>
+            <w:top w:w="0" w:type="dxa"/>
+            <w:left w:w="0" w:type="dxa"/>
+            <w:bottom w:w="0" w:type="dxa"/>
+            <w:right w:w="0" w:type="dxa"/>
+          </w:tblCellMar>
+        </w:tblPrEx>
+        <w:tc>
+          <w:tcPr>
+            <w:tcW w:w="3120" w:type="dxa"/>
+            <w:tcBorders>
+              <w:top w:val="nil"/>
+              <w:left w:val="nil"/>
+              <w:bottom w:val="nil"/>
+              <w:right w:val="nil"/>
+            </w:tcBorders>
+            <w:tcMar>
+              <w:top w:w="25" w:type="dxa"/>
+              <w:left w:w="85" w:type="dxa"/>
+              <w:bottom w:w="25" w:type="dxa"/>
+              <w:right w:w="85" w:type="dxa"/>
+            </w:tcMar>
+            <w:vAlign w:val="center"/>
+          </w:tcPr>
+          <w:p>
+            <w:pPr>
+              <w:autoSpaceDE w:val="0"/>
+              <w:autoSpaceDN w:val="0"/>
+              <w:adjustRightInd w:val="0"/>
+              <w:spacing w:after="0" w:line="240" w:lineRule="auto"/>
+              <w:jc w:val="center"/>
+              <w:rPr>
+                <w:rFonts w:cs="Times New Roman"/>
+              </w:rPr>
+            </w:pPr>
+            <w:r>
+              <w:rPr>
+                <w:rFonts w:cs="Times New Roman"/>
+                <w:sz w:val="20"/>
+                <w:szCs w:val="20"/>
+              </w:rPr>
+              <w:t>i</w:t>
+            </w:r>
+          </w:p>
+        </w:tc>
+        <w:tc>
+          <w:tcPr>
+            <w:tcW w:w="3120" w:type="dxa"/>
+            <w:tcBorders>
+              <w:top w:val="nil"/>
+              <w:left w:val="nil"/>
+              <w:bottom w:val="nil"/>
+              <w:right w:val="nil"/>
+            </w:tcBorders>
+            <w:tcMar>
+              <w:top w:w="25" w:type="dxa"/>
+              <w:left w:w="85" w:type="dxa"/>
+              <w:bottom w:w="25" w:type="dxa"/>
+              <w:right w:w="85" w:type="dxa"/>
+            </w:tcMar>
+            <w:vAlign w:val="center"/>
+          </w:tcPr>
+          <w:p>
+            <w:pPr>
+              <w:autoSpaceDE w:val="0"/>
+              <w:autoSpaceDN w:val="0"/>
+              <w:adjustRightInd w:val="0"/>
+              <w:spacing w:after="0" w:line="240" w:lineRule="auto"/>
+              <w:jc w:val="center"/>
+              <w:rPr>
+                <w:rFonts w:cs="Times New Roman"/>
+              </w:rPr>
+            </w:pPr>
+            <w:r>
+              <w:rPr>
+                <w:rFonts w:cs="Times New Roman"/>
+                <w:sz w:val="20"/>
+                <w:szCs w:val="20"/>
+              </w:rPr>
+              <w:t>None</w:t>
+            </w:r>
+          </w:p>
+        </w:tc>
+        <w:tc>
+          <w:tcPr>
+            <w:tcW w:w="3120" w:type="dxa"/>
+            <w:tcBorders>
+              <w:top w:val="nil"/>
+              <w:left w:val="nil"/>
+              <w:bottom w:val="nil"/>
+              <w:right w:val="nil"/>
+            </w:tcBorders>
+            <w:tcMar>
+              <w:top w:w="25" w:type="dxa"/>
+              <w:left w:w="85" w:type="dxa"/>
+              <w:bottom w:w="25" w:type="dxa"/>
+              <w:right w:w="85" w:type="dxa"/>
+            </w:tcMar>
+            <w:vAlign w:val="center"/>
+          </w:tcPr>
+          <w:p>
+            <w:pPr>
+              <w:autoSpaceDE w:val="0"/>
+              <w:autoSpaceDN w:val="0"/>
+              <w:adjustRightInd w:val="0"/>
+              <w:spacing w:after="0" w:line="240" w:lineRule="auto"/>
+              <w:jc w:val="center"/>
+              <w:rPr>
+                <w:rFonts w:cs="Times New Roman"/>
+              </w:rPr>
+            </w:pPr>
+            <w:r>
+              <w:rPr>
+                <w:rFonts w:cs="Times New Roman"/>
+                <w:sz w:val="20"/>
+                <w:szCs w:val="20"/>
+              </w:rPr>
+              <w:t>--</w:t>
+            </w:r>
+          </w:p>
+        </w:tc>
+      </w:tr>
+      <w:tr>
+        <w:tblPrEx>
+          <w:tblCellMar>
+            <w:top w:w="0" w:type="dxa"/>
+            <w:left w:w="0" w:type="dxa"/>
+            <w:bottom w:w="0" w:type="dxa"/>
+            <w:right w:w="0" w:type="dxa"/>
+          </w:tblCellMar>
+        </w:tblPrEx>
+        <w:tc>
+          <w:tcPr>
+            <w:tcW w:w="3120" w:type="dxa"/>
+            <w:tcBorders>
+              <w:top w:val="nil"/>
+              <w:left w:val="nil"/>
+              <w:bottom w:val="nil"/>
+              <w:right w:val="nil"/>
+            </w:tcBorders>
+            <w:tcMar>
+              <w:top w:w="25" w:type="dxa"/>
+              <w:left w:w="85" w:type="dxa"/>
+              <w:bottom w:w="25" w:type="dxa"/>
+              <w:right w:w="85" w:type="dxa"/>
+            </w:tcMar>
+            <w:vAlign w:val="center"/>
+          </w:tcPr>
+          <w:p>
+            <w:pPr>
+              <w:autoSpaceDE w:val="0"/>
+              <w:autoSpaceDN w:val="0"/>
+              <w:adjustRightInd w:val="0"/>
+              <w:spacing w:after="0" w:line="240" w:lineRule="auto"/>
+              <w:jc w:val="center"/>
+              <w:rPr>
+                <w:rFonts w:cs="Times New Roman"/>
+              </w:rPr>
+            </w:pPr>
+            <w:r>
+              <w:rPr>
+                <w:rFonts w:cs="Times New Roman"/>
+                <w:sz w:val="20"/>
+                <w:szCs w:val="20"/>
+              </w:rPr>
+              <w:t>o</w:t>
+            </w:r>
+          </w:p>
+        </w:tc>
+        <w:tc>
+          <w:tcPr>
+            <w:tcW w:w="3120" w:type="dxa"/>
+            <w:tcBorders>
+              <w:top w:val="nil"/>
+              <w:left w:val="nil"/>
+              <w:bottom w:val="nil"/>
+              <w:right w:val="nil"/>
+            </w:tcBorders>
+            <w:tcMar>
+              <w:top w:w="25" w:type="dxa"/>
+              <w:left w:w="85" w:type="dxa"/>
+              <w:bottom w:w="25" w:type="dxa"/>
+              <w:right w:w="85" w:type="dxa"/>
+            </w:tcMar>
+            <w:vAlign w:val="center"/>
+          </w:tcPr>
+          <w:p>
+            <w:pPr>
+              <w:autoSpaceDE w:val="0"/>
+              <w:autoSpaceDN w:val="0"/>
+              <w:adjustRightInd w:val="0"/>
+              <w:spacing w:after="0" w:line="240" w:lineRule="auto"/>
+              <w:jc w:val="center"/>
+              <w:rPr>
+                <w:rFonts w:cs="Times New Roman"/>
+              </w:rPr>
+            </w:pPr>
+            <w:r>
+              <w:rPr>
+                <w:rFonts w:cs="Times New Roman"/>
+                <w:sz w:val="20"/>
+                <w:szCs w:val="20"/>
+              </w:rPr>
+              <w:t>None</w:t>
+            </w:r>
+          </w:p>
+        </w:tc>
+        <w:tc>
+          <w:tcPr>
+            <w:tcW w:w="3120" w:type="dxa"/>
+            <w:tcBorders>
+              <w:top w:val="nil"/>
+              <w:left w:val="nil"/>
+              <w:bottom w:val="nil"/>
+              <w:right w:val="nil"/>
+            </w:tcBorders>
+            <w:tcMar>
+              <w:top w:w="25" w:type="dxa"/>
+              <w:left w:w="85" w:type="dxa"/>
+              <w:bottom w:w="25" w:type="dxa"/>
+              <w:right w:w="85" w:type="dxa"/>
+            </w:tcMar>
+            <w:vAlign w:val="center"/>
+          </w:tcPr>
+          <w:p>
+            <w:pPr>
+              <w:autoSpaceDE w:val="0"/>
+              <w:autoSpaceDN w:val="0"/>
+              <w:adjustRightInd w:val="0"/>
+              <w:spacing w:after="0" w:line="240" w:lineRule="auto"/>
+              <w:jc w:val="center"/>
+              <w:rPr>
+                <w:rFonts w:cs="Times New Roman"/>
+              </w:rPr>
+            </w:pPr>
+            <w:r>
+              <w:rPr>
+                <w:rFonts w:cs="Times New Roman"/>
+                <w:sz w:val="20"/>
+                <w:szCs w:val="20"/>
+              </w:rPr>
+              <w:t>--</w:t>
+            </w:r>
+          </w:p>
+        </w:tc>
+      </w:tr>
+      <w:tr>
+        <w:tblPrEx>
+          <w:tblCellMar>
+            <w:top w:w="0" w:type="dxa"/>
+            <w:left w:w="0" w:type="dxa"/>
+            <w:bottom w:w="0" w:type="dxa"/>
+            <w:right w:w="0" w:type="dxa"/>
+          </w:tblCellMar>
+        </w:tblPrEx>
+        <w:tc>
+          <w:tcPr>
+            <w:tcW w:w="3120" w:type="dxa"/>
+            <w:tcBorders>
+              <w:top w:val="nil"/>
+              <w:left w:val="nil"/>
+              <w:bottom w:val="nil"/>
+              <w:right w:val="nil"/>
+            </w:tcBorders>
+            <w:tcMar>
+              <w:top w:w="25" w:type="dxa"/>
+              <w:left w:w="85" w:type="dxa"/>
+              <w:bottom w:w="25" w:type="dxa"/>
+              <w:right w:w="85" w:type="dxa"/>
+            </w:tcMar>
+            <w:vAlign w:val="center"/>
+          </w:tcPr>
+          <w:p>
+            <w:pPr>
+              <w:autoSpaceDE w:val="0"/>
+              <w:autoSpaceDN w:val="0"/>
+              <w:adjustRightInd w:val="0"/>
+              <w:spacing w:after="0" w:line="240" w:lineRule="auto"/>
+              <w:jc w:val="center"/>
+              <w:rPr>
+                <w:rFonts w:cs="Times New Roman"/>
+              </w:rPr>
+            </w:pPr>
+            <w:r>
+              <w:rPr>
+                <w:rFonts w:cs="Times New Roman"/>
+                <w:sz w:val="20"/>
+                <w:szCs w:val="20"/>
+              </w:rPr>
+              <w:t>lat</w:t>
+            </w:r>
+          </w:p>
+        </w:tc>
+        <w:tc>
+          <w:tcPr>
+            <w:tcW w:w="3120" w:type="dxa"/>
+            <w:tcBorders>
+              <w:top w:val="nil"/>
+              <w:left w:val="nil"/>
+              <w:bottom w:val="nil"/>
+              <w:right w:val="nil"/>
+            </w:tcBorders>
+            <w:tcMar>
+              <w:top w:w="25" w:type="dxa"/>
+              <w:left w:w="85" w:type="dxa"/>
+              <w:bottom w:w="25" w:type="dxa"/>
+              <w:right w:w="85" w:type="dxa"/>
+            </w:tcMar>
+            <w:vAlign w:val="center"/>
+          </w:tcPr>
+          <w:p>
+            <w:pPr>
+              <w:autoSpaceDE w:val="0"/>
+              <w:autoSpaceDN w:val="0"/>
+              <w:adjustRightInd w:val="0"/>
+              <w:spacing w:after="0" w:line="240" w:lineRule="auto"/>
+              <w:jc w:val="center"/>
+              <w:rPr>
+                <w:rFonts w:cs="Times New Roman"/>
+              </w:rPr>
+            </w:pPr>
+            <w:r>
+              <w:rPr>
+                <w:rFonts w:cs="Times New Roman"/>
+                <w:sz w:val="20"/>
+                <w:szCs w:val="20"/>
+              </w:rPr>
+              <w:t>-1</w:t>
+            </w:r>
+          </w:p>
+        </w:tc>
+        <w:tc>
+          <w:tcPr>
+            <w:tcW w:w="3120" w:type="dxa"/>
+            <w:tcBorders>
+              <w:top w:val="nil"/>
+              <w:left w:val="nil"/>
+              <w:bottom w:val="nil"/>
+              <w:right w:val="nil"/>
+            </w:tcBorders>
+            <w:tcMar>
+              <w:top w:w="25" w:type="dxa"/>
+              <w:left w:w="85" w:type="dxa"/>
+              <w:bottom w:w="25" w:type="dxa"/>
+              <w:right w:w="85" w:type="dxa"/>
+            </w:tcMar>
+            <w:vAlign w:val="center"/>
+          </w:tcPr>
+          <w:p>
+            <w:pPr>
+              <w:autoSpaceDE w:val="0"/>
+              <w:autoSpaceDN w:val="0"/>
+              <w:adjustRightInd w:val="0"/>
+              <w:spacing w:after="0" w:line="240" w:lineRule="auto"/>
+              <w:jc w:val="center"/>
+              <w:rPr>
+                <w:rFonts w:cs="Times New Roman"/>
+              </w:rPr>
+            </w:pPr>
+            <w:r>
+              <w:rPr>
+                <w:rFonts w:cs="Times New Roman"/>
+                <w:sz w:val="20"/>
+                <w:szCs w:val="20"/>
+              </w:rPr>
+              <w:t xml:space="preserve"> </w:t>
+            </w:r>
+          </w:p>
+        </w:tc>
+      </w:tr>
+      <w:tr>
+        <w:tblPrEx>
+          <w:tblCellMar>
+            <w:top w:w="0" w:type="dxa"/>
+            <w:left w:w="0" w:type="dxa"/>
+            <w:bottom w:w="0" w:type="dxa"/>
+            <w:right w:w="0" w:type="dxa"/>
+          </w:tblCellMar>
+        </w:tblPrEx>
+        <w:tc>
+          <w:tcPr>
+            <w:tcW w:w="3120" w:type="dxa"/>
+            <w:tcBorders>
+              <w:top w:val="nil"/>
+              <w:left w:val="nil"/>
+              <w:bottom w:val="nil"/>
+              <w:right w:val="nil"/>
+            </w:tcBorders>
+            <w:tcMar>
+              <w:top w:w="25" w:type="dxa"/>
+              <w:left w:w="85" w:type="dxa"/>
+              <w:bottom w:w="25" w:type="dxa"/>
+              <w:right w:w="85" w:type="dxa"/>
+            </w:tcMar>
+            <w:vAlign w:val="center"/>
+          </w:tcPr>
+          <w:p>
+            <w:pPr>
+              <w:autoSpaceDE w:val="0"/>
+              <w:autoSpaceDN w:val="0"/>
+              <w:adjustRightInd w:val="0"/>
+              <w:spacing w:after="0" w:line="240" w:lineRule="auto"/>
+              <w:jc w:val="center"/>
+              <w:rPr>
+                <w:rFonts w:cs="Times New Roman"/>
+              </w:rPr>
+            </w:pPr>
+            <w:r>
+              <w:rPr>
+                <w:rFonts w:cs="Times New Roman"/>
+                <w:sz w:val="20"/>
+                <w:szCs w:val="20"/>
+              </w:rPr>
+              <w:t>lon</w:t>
+            </w:r>
+          </w:p>
+        </w:tc>
+        <w:tc>
+          <w:tcPr>
+            <w:tcW w:w="3120" w:type="dxa"/>
+            <w:tcBorders>
+              <w:top w:val="nil"/>
+              <w:left w:val="nil"/>
+              <w:bottom w:val="nil"/>
+              <w:right w:val="nil"/>
+            </w:tcBorders>
+            <w:tcMar>
+              <w:top w:w="25" w:type="dxa"/>
+              <w:left w:w="85" w:type="dxa"/>
+              <w:bottom w:w="25" w:type="dxa"/>
+              <w:right w:w="85" w:type="dxa"/>
+            </w:tcMar>
+            <w:vAlign w:val="center"/>
+          </w:tcPr>
+          <w:p>
+            <w:pPr>
+              <w:autoSpaceDE w:val="0"/>
+              <w:autoSpaceDN w:val="0"/>
+              <w:adjustRightInd w:val="0"/>
+              <w:spacing w:after="0" w:line="240" w:lineRule="auto"/>
+              <w:jc w:val="center"/>
+              <w:rPr>
+                <w:rFonts w:cs="Times New Roman"/>
+              </w:rPr>
+            </w:pPr>
+            <w:r>
+              <w:rPr>
+                <w:rFonts w:cs="Times New Roman"/>
+                <w:sz w:val="20"/>
+                <w:szCs w:val="20"/>
+              </w:rPr>
+              <w:t>-1</w:t>
+            </w:r>
+          </w:p>
+        </w:tc>
+        <w:tc>
+          <w:tcPr>
+            <w:tcW w:w="3120" w:type="dxa"/>
+            <w:tcBorders>
+              <w:top w:val="nil"/>
+              <w:left w:val="nil"/>
+              <w:bottom w:val="nil"/>
+              <w:right w:val="nil"/>
+            </w:tcBorders>
+            <w:tcMar>
+              <w:top w:w="25" w:type="dxa"/>
+              <w:left w:w="85" w:type="dxa"/>
+              <w:bottom w:w="25" w:type="dxa"/>
+              <w:right w:w="85" w:type="dxa"/>
+            </w:tcMar>
+            <w:vAlign w:val="center"/>
+          </w:tcPr>
+          <w:p>
+            <w:pPr>
+              <w:autoSpaceDE w:val="0"/>
+              <w:autoSpaceDN w:val="0"/>
+              <w:adjustRightInd w:val="0"/>
+              <w:spacing w:after="0" w:line="240" w:lineRule="auto"/>
+              <w:jc w:val="center"/>
+              <w:rPr>
+                <w:rFonts w:cs="Times New Roman"/>
+              </w:rPr>
+            </w:pPr>
+            <w:r>
+              <w:rPr>
+                <w:rFonts w:cs="Times New Roman"/>
+                <w:sz w:val="20"/>
+                <w:szCs w:val="20"/>
+              </w:rPr>
+              <w:t xml:space="preserve"> </w:t>
+            </w:r>
+          </w:p>
+        </w:tc>
+      </w:tr>
+      <w:tr>
+        <w:tblPrEx>
+          <w:tblCellMar>
+            <w:top w:w="0" w:type="dxa"/>
+            <w:left w:w="0" w:type="dxa"/>
+            <w:bottom w:w="0" w:type="dxa"/>
+            <w:right w:w="0" w:type="dxa"/>
+          </w:tblCellMar>
+        </w:tblPrEx>
+        <w:tc>
+          <w:tcPr>
+            <w:tcW w:w="3120" w:type="dxa"/>
+            <w:tcBorders>
+              <w:top w:val="nil"/>
+              <w:left w:val="nil"/>
+              <w:bottom w:val="nil"/>
+              <w:right w:val="nil"/>
+            </w:tcBorders>
+            <w:tcMar>
+              <w:top w:w="25" w:type="dxa"/>
+              <w:left w:w="85" w:type="dxa"/>
+              <w:bottom w:w="25" w:type="dxa"/>
+              <w:right w:w="85" w:type="dxa"/>
+            </w:tcMar>
+            <w:vAlign w:val="center"/>
+          </w:tcPr>
+          <w:p>
+            <w:pPr>
+              <w:autoSpaceDE w:val="0"/>
+              <w:autoSpaceDN w:val="0"/>
+              <w:adjustRightInd w:val="0"/>
+              <w:spacing w:after="0" w:line="240" w:lineRule="auto"/>
+              <w:jc w:val="center"/>
+              <w:rPr>
+                <w:rFonts w:cs="Times New Roman"/>
+              </w:rPr>
+            </w:pPr>
+            <w:r>
+              <w:rPr>
+                <w:rFonts w:cs="Times New Roman"/>
+                <w:sz w:val="20"/>
+                <w:szCs w:val="20"/>
+              </w:rPr>
+              <w:t>week</w:t>
+            </w:r>
+          </w:p>
+        </w:tc>
+        <w:tc>
+          <w:tcPr>
+            <w:tcW w:w="3120" w:type="dxa"/>
+            <w:tcBorders>
+              <w:top w:val="nil"/>
+              <w:left w:val="nil"/>
+              <w:bottom w:val="nil"/>
+              <w:right w:val="nil"/>
+            </w:tcBorders>
+            <w:tcMar>
+              <w:top w:w="25" w:type="dxa"/>
+              <w:left w:w="85" w:type="dxa"/>
+              <w:bottom w:w="25" w:type="dxa"/>
+              <w:right w:w="85" w:type="dxa"/>
+            </w:tcMar>
+            <w:vAlign w:val="center"/>
+          </w:tcPr>
+          <w:p>
+            <w:pPr>
+              <w:autoSpaceDE w:val="0"/>
+              <w:autoSpaceDN w:val="0"/>
+              <w:adjustRightInd w:val="0"/>
+              <w:spacing w:after="0" w:line="240" w:lineRule="auto"/>
+              <w:jc w:val="center"/>
+              <w:rPr>
+                <w:rFonts w:cs="Times New Roman"/>
+              </w:rPr>
+            </w:pPr>
+            <w:r>
+              <w:rPr>
+                <w:rFonts w:cs="Times New Roman"/>
+                <w:sz w:val="20"/>
+                <w:szCs w:val="20"/>
+              </w:rPr>
+              <w:t>-1</w:t>
+            </w:r>
+          </w:p>
+        </w:tc>
+        <w:tc>
+          <w:tcPr>
+            <w:tcW w:w="3120" w:type="dxa"/>
+            <w:tcBorders>
+              <w:top w:val="nil"/>
+              <w:left w:val="nil"/>
+              <w:bottom w:val="nil"/>
+              <w:right w:val="nil"/>
+            </w:tcBorders>
+            <w:tcMar>
+              <w:top w:w="25" w:type="dxa"/>
+              <w:left w:w="85" w:type="dxa"/>
+              <w:bottom w:w="25" w:type="dxa"/>
+              <w:right w:w="85" w:type="dxa"/>
+            </w:tcMar>
+            <w:vAlign w:val="center"/>
+          </w:tcPr>
+          <w:p>
+            <w:pPr>
+              <w:autoSpaceDE w:val="0"/>
+              <w:autoSpaceDN w:val="0"/>
+              <w:adjustRightInd w:val="0"/>
+              <w:spacing w:after="0" w:line="240" w:lineRule="auto"/>
+              <w:jc w:val="center"/>
+              <w:rPr>
+                <w:rFonts w:cs="Times New Roman"/>
+              </w:rPr>
+            </w:pPr>
+            <w:r>
+              <w:rPr>
+                <w:rFonts w:cs="Times New Roman"/>
+                <w:sz w:val="20"/>
+                <w:szCs w:val="20"/>
+              </w:rPr>
+              <w:t xml:space="preserve"> </w:t>
+            </w:r>
+          </w:p>
+        </w:tc>
+      </w:tr>
+      <w:tr>
+        <w:tblPrEx>
+          <w:tblCellMar>
+            <w:top w:w="0" w:type="dxa"/>
+            <w:left w:w="0" w:type="dxa"/>
+            <w:bottom w:w="0" w:type="dxa"/>
+            <w:right w:w="0" w:type="dxa"/>
+          </w:tblCellMar>
+        </w:tblPrEx>
+        <w:tc>
+          <w:tcPr>
+            <w:tcW w:w="3120" w:type="dxa"/>
+            <w:tcBorders>
+              <w:top w:val="nil"/>
+              <w:left w:val="nil"/>
+              <w:bottom w:val="nil"/>
+              <w:right w:val="nil"/>
+            </w:tcBorders>
+            <w:tcMar>
+              <w:top w:w="25" w:type="dxa"/>
+              <w:left w:w="85" w:type="dxa"/>
+              <w:bottom w:w="25" w:type="dxa"/>
+              <w:right w:w="85" w:type="dxa"/>
+            </w:tcMar>
+            <w:vAlign w:val="center"/>
+          </w:tcPr>
+          <w:p>
+            <w:pPr>
+              <w:autoSpaceDE w:val="0"/>
+              <w:autoSpaceDN w:val="0"/>
+              <w:adjustRightInd w:val="0"/>
+              <w:spacing w:after="0" w:line="240" w:lineRule="auto"/>
+              <w:jc w:val="center"/>
+              <w:rPr>
+                <w:rFonts w:cs="Times New Roman"/>
+              </w:rPr>
+            </w:pPr>
+            <w:r>
+              <w:rPr>
+                <w:rFonts w:cs="Times New Roman"/>
+                <w:sz w:val="20"/>
+                <w:szCs w:val="20"/>
+              </w:rPr>
+              <w:t>slist</w:t>
+            </w:r>
+          </w:p>
+        </w:tc>
+        <w:tc>
+          <w:tcPr>
+            <w:tcW w:w="3120" w:type="dxa"/>
+            <w:tcBorders>
+              <w:top w:val="nil"/>
+              <w:left w:val="nil"/>
+              <w:bottom w:val="nil"/>
+              <w:right w:val="nil"/>
+            </w:tcBorders>
+            <w:tcMar>
+              <w:top w:w="25" w:type="dxa"/>
+              <w:left w:w="85" w:type="dxa"/>
+              <w:bottom w:w="25" w:type="dxa"/>
+              <w:right w:w="85" w:type="dxa"/>
+            </w:tcMar>
+            <w:vAlign w:val="center"/>
+          </w:tcPr>
+          <w:p>
+            <w:pPr>
+              <w:autoSpaceDE w:val="0"/>
+              <w:autoSpaceDN w:val="0"/>
+              <w:adjustRightInd w:val="0"/>
+              <w:spacing w:after="0" w:line="240" w:lineRule="auto"/>
+              <w:jc w:val="center"/>
+              <w:rPr>
+                <w:rFonts w:cs="Times New Roman"/>
+              </w:rPr>
+            </w:pPr>
+            <w:r>
+              <w:rPr>
+                <w:rFonts w:cs="Times New Roman"/>
+                <w:sz w:val="20"/>
+                <w:szCs w:val="20"/>
+              </w:rPr>
+              <w:t>None</w:t>
+            </w:r>
+          </w:p>
+        </w:tc>
+        <w:tc>
+          <w:tcPr>
+            <w:tcW w:w="3120" w:type="dxa"/>
+            <w:tcBorders>
+              <w:top w:val="nil"/>
+              <w:left w:val="nil"/>
+              <w:bottom w:val="nil"/>
+              <w:right w:val="nil"/>
+            </w:tcBorders>
+            <w:tcMar>
+              <w:top w:w="25" w:type="dxa"/>
+              <w:left w:w="85" w:type="dxa"/>
+              <w:bottom w:w="25" w:type="dxa"/>
+              <w:right w:w="85" w:type="dxa"/>
+            </w:tcMar>
+            <w:vAlign w:val="center"/>
+          </w:tcPr>
+          <w:p>
+            <w:pPr>
+              <w:autoSpaceDE w:val="0"/>
+              <w:autoSpaceDN w:val="0"/>
+              <w:adjustRightInd w:val="0"/>
+              <w:spacing w:after="0" w:line="240" w:lineRule="auto"/>
+              <w:jc w:val="center"/>
+              <w:rPr>
+                <w:rFonts w:cs="Times New Roman"/>
+              </w:rPr>
+            </w:pPr>
+            <w:r>
+              <w:rPr>
+                <w:rFonts w:cs="Times New Roman"/>
+                <w:sz w:val="20"/>
+                <w:szCs w:val="20"/>
+              </w:rPr>
+              <w:t xml:space="preserve"> </w:t>
+            </w:r>
+          </w:p>
+        </w:tc>
+      </w:tr>
+      <w:tr>
+        <w:tblPrEx>
+          <w:tblCellMar>
+            <w:top w:w="0" w:type="dxa"/>
+            <w:left w:w="0" w:type="dxa"/>
+            <w:bottom w:w="0" w:type="dxa"/>
+            <w:right w:w="0" w:type="dxa"/>
+          </w:tblCellMar>
+        </w:tblPrEx>
+        <w:tc>
+          <w:tcPr>
+            <w:tcW w:w="3120" w:type="dxa"/>
+            <w:tcBorders>
+              <w:top w:val="nil"/>
+              <w:left w:val="nil"/>
+              <w:bottom w:val="nil"/>
+              <w:right w:val="nil"/>
+            </w:tcBorders>
+            <w:tcMar>
+              <w:top w:w="25" w:type="dxa"/>
+              <w:left w:w="85" w:type="dxa"/>
+              <w:bottom w:w="25" w:type="dxa"/>
+              <w:right w:w="85" w:type="dxa"/>
+            </w:tcMar>
+            <w:vAlign w:val="center"/>
+          </w:tcPr>
+          <w:p>
+            <w:pPr>
+              <w:autoSpaceDE w:val="0"/>
+              <w:autoSpaceDN w:val="0"/>
+              <w:adjustRightInd w:val="0"/>
+              <w:spacing w:after="0" w:line="240" w:lineRule="auto"/>
+              <w:jc w:val="center"/>
+              <w:rPr>
+                <w:rFonts w:cs="Times New Roman"/>
+              </w:rPr>
+            </w:pPr>
+            <w:r>
+              <w:rPr>
+                <w:rFonts w:cs="Times New Roman"/>
+                <w:sz w:val="20"/>
+                <w:szCs w:val="20"/>
+              </w:rPr>
+              <w:t>sensitivity</w:t>
+            </w:r>
+          </w:p>
+        </w:tc>
+        <w:tc>
+          <w:tcPr>
+            <w:tcW w:w="3120" w:type="dxa"/>
+            <w:tcBorders>
+              <w:top w:val="nil"/>
+              <w:left w:val="nil"/>
+              <w:bottom w:val="nil"/>
+              <w:right w:val="nil"/>
+            </w:tcBorders>
+            <w:tcMar>
+              <w:top w:w="25" w:type="dxa"/>
+              <w:left w:w="85" w:type="dxa"/>
+              <w:bottom w:w="25" w:type="dxa"/>
+              <w:right w:w="85" w:type="dxa"/>
+            </w:tcMar>
+            <w:vAlign w:val="center"/>
+          </w:tcPr>
+          <w:p>
+            <w:pPr>
+              <w:autoSpaceDE w:val="0"/>
+              <w:autoSpaceDN w:val="0"/>
+              <w:adjustRightInd w:val="0"/>
+              <w:spacing w:after="0" w:line="240" w:lineRule="auto"/>
+              <w:jc w:val="center"/>
+              <w:rPr>
+                <w:rFonts w:cs="Times New Roman"/>
+              </w:rPr>
+            </w:pPr>
+            <w:r>
+              <w:rPr>
+                <w:rFonts w:cs="Times New Roman"/>
+                <w:sz w:val="20"/>
+                <w:szCs w:val="20"/>
+              </w:rPr>
+              <w:t>1.0</w:t>
+            </w:r>
+          </w:p>
+        </w:tc>
+        <w:tc>
+          <w:tcPr>
+            <w:tcW w:w="3120" w:type="dxa"/>
+            <w:tcBorders>
+              <w:top w:val="nil"/>
+              <w:left w:val="nil"/>
+              <w:bottom w:val="nil"/>
+              <w:right w:val="nil"/>
+            </w:tcBorders>
+            <w:tcMar>
+              <w:top w:w="25" w:type="dxa"/>
+              <w:left w:w="85" w:type="dxa"/>
+              <w:bottom w:w="25" w:type="dxa"/>
+              <w:right w:w="85" w:type="dxa"/>
+            </w:tcMar>
+            <w:vAlign w:val="center"/>
+          </w:tcPr>
+          <w:p>
+            <w:pPr>
+              <w:autoSpaceDE w:val="0"/>
+              <w:autoSpaceDN w:val="0"/>
+              <w:adjustRightInd w:val="0"/>
+              <w:spacing w:after="0" w:line="240" w:lineRule="auto"/>
+              <w:jc w:val="center"/>
+              <w:rPr>
+                <w:rFonts w:cs="Times New Roman"/>
+              </w:rPr>
+            </w:pPr>
+            <w:r>
+              <w:rPr>
+                <w:rFonts w:cs="Times New Roman"/>
+                <w:sz w:val="20"/>
+                <w:szCs w:val="20"/>
+              </w:rPr>
+              <w:t xml:space="preserve"> </w:t>
+            </w:r>
+          </w:p>
+        </w:tc>
+      </w:tr>
+      <w:tr>
+        <w:tblPrEx>
+          <w:tblCellMar>
+            <w:top w:w="0" w:type="dxa"/>
+            <w:left w:w="0" w:type="dxa"/>
+            <w:bottom w:w="0" w:type="dxa"/>
+            <w:right w:w="0" w:type="dxa"/>
+          </w:tblCellMar>
+        </w:tblPrEx>
+        <w:tc>
+          <w:tcPr>
+            <w:tcW w:w="3120" w:type="dxa"/>
+            <w:tcBorders>
+              <w:top w:val="nil"/>
+              <w:left w:val="nil"/>
+              <w:bottom w:val="nil"/>
+              <w:right w:val="nil"/>
+            </w:tcBorders>
+            <w:tcMar>
+              <w:top w:w="25" w:type="dxa"/>
+              <w:left w:w="85" w:type="dxa"/>
+              <w:bottom w:w="25" w:type="dxa"/>
+              <w:right w:w="85" w:type="dxa"/>
+            </w:tcMar>
+            <w:vAlign w:val="center"/>
+          </w:tcPr>
+          <w:p>
+            <w:pPr>
+              <w:autoSpaceDE w:val="0"/>
+              <w:autoSpaceDN w:val="0"/>
+              <w:adjustRightInd w:val="0"/>
+              <w:spacing w:after="0" w:line="240" w:lineRule="auto"/>
+              <w:jc w:val="center"/>
+              <w:rPr>
+                <w:rFonts w:cs="Times New Roman"/>
+              </w:rPr>
+            </w:pPr>
+            <w:r>
+              <w:rPr>
+                <w:rFonts w:cs="Times New Roman"/>
+                <w:sz w:val="20"/>
+                <w:szCs w:val="20"/>
+              </w:rPr>
+              <w:t>min_conf</w:t>
+            </w:r>
+          </w:p>
+        </w:tc>
+        <w:tc>
+          <w:tcPr>
+            <w:tcW w:w="3120" w:type="dxa"/>
+            <w:tcBorders>
+              <w:top w:val="nil"/>
+              <w:left w:val="nil"/>
+              <w:bottom w:val="nil"/>
+              <w:right w:val="nil"/>
+            </w:tcBorders>
+            <w:tcMar>
+              <w:top w:w="25" w:type="dxa"/>
+              <w:left w:w="85" w:type="dxa"/>
+              <w:bottom w:w="25" w:type="dxa"/>
+              <w:right w:w="85" w:type="dxa"/>
+            </w:tcMar>
+            <w:vAlign w:val="center"/>
+          </w:tcPr>
+          <w:p>
+            <w:pPr>
+              <w:autoSpaceDE w:val="0"/>
+              <w:autoSpaceDN w:val="0"/>
+              <w:adjustRightInd w:val="0"/>
+              <w:spacing w:after="0" w:line="240" w:lineRule="auto"/>
+              <w:jc w:val="center"/>
+              <w:rPr>
+                <w:rFonts w:cs="Times New Roman"/>
+              </w:rPr>
+            </w:pPr>
+            <w:r>
+              <w:rPr>
+                <w:rFonts w:cs="Times New Roman"/>
+                <w:sz w:val="20"/>
+                <w:szCs w:val="20"/>
+              </w:rPr>
+              <w:t>0.1</w:t>
+            </w:r>
+          </w:p>
+        </w:tc>
+        <w:tc>
+          <w:tcPr>
+            <w:tcW w:w="3120" w:type="dxa"/>
+            <w:tcBorders>
+              <w:top w:val="nil"/>
+              <w:left w:val="nil"/>
+              <w:bottom w:val="nil"/>
+              <w:right w:val="nil"/>
+            </w:tcBorders>
+            <w:tcMar>
+              <w:top w:w="25" w:type="dxa"/>
+              <w:left w:w="85" w:type="dxa"/>
+              <w:bottom w:w="25" w:type="dxa"/>
+              <w:right w:w="85" w:type="dxa"/>
+            </w:tcMar>
+            <w:vAlign w:val="center"/>
+          </w:tcPr>
+          <w:p>
+            <w:pPr>
+              <w:autoSpaceDE w:val="0"/>
+              <w:autoSpaceDN w:val="0"/>
+              <w:adjustRightInd w:val="0"/>
+              <w:spacing w:after="0" w:line="240" w:lineRule="auto"/>
+              <w:jc w:val="center"/>
+              <w:rPr>
+                <w:rFonts w:cs="Times New Roman"/>
+              </w:rPr>
+            </w:pPr>
+            <w:r>
+              <w:rPr>
+                <w:rFonts w:cs="Times New Roman"/>
+                <w:sz w:val="20"/>
+                <w:szCs w:val="20"/>
+              </w:rPr>
+              <w:t xml:space="preserve"> </w:t>
+            </w:r>
+          </w:p>
+        </w:tc>
+      </w:tr>
+      <w:tr>
+        <w:tblPrEx>
+          <w:tblCellMar>
+            <w:top w:w="0" w:type="dxa"/>
+            <w:left w:w="0" w:type="dxa"/>
+            <w:bottom w:w="0" w:type="dxa"/>
+            <w:right w:w="0" w:type="dxa"/>
+          </w:tblCellMar>
+        </w:tblPrEx>
+        <w:tc>
+          <w:tcPr>
+            <w:tcW w:w="3120" w:type="dxa"/>
+            <w:tcBorders>
+              <w:top w:val="nil"/>
+              <w:left w:val="nil"/>
+              <w:bottom w:val="nil"/>
+              <w:right w:val="nil"/>
+            </w:tcBorders>
+            <w:tcMar>
+              <w:top w:w="25" w:type="dxa"/>
+              <w:left w:w="85" w:type="dxa"/>
+              <w:bottom w:w="25" w:type="dxa"/>
+              <w:right w:w="85" w:type="dxa"/>
+            </w:tcMar>
+            <w:vAlign w:val="center"/>
+          </w:tcPr>
+          <w:p>
+            <w:pPr>
+              <w:autoSpaceDE w:val="0"/>
+              <w:autoSpaceDN w:val="0"/>
+              <w:adjustRightInd w:val="0"/>
+              <w:spacing w:after="0" w:line="240" w:lineRule="auto"/>
+              <w:jc w:val="center"/>
+              <w:rPr>
+                <w:rFonts w:cs="Times New Roman"/>
+              </w:rPr>
+            </w:pPr>
+            <w:r>
+              <w:rPr>
+                <w:rFonts w:cs="Times New Roman"/>
+                <w:sz w:val="20"/>
+                <w:szCs w:val="20"/>
+              </w:rPr>
+              <w:t>overlap</w:t>
+            </w:r>
+          </w:p>
+        </w:tc>
+        <w:tc>
+          <w:tcPr>
+            <w:tcW w:w="3120" w:type="dxa"/>
+            <w:tcBorders>
+              <w:top w:val="nil"/>
+              <w:left w:val="nil"/>
+              <w:bottom w:val="nil"/>
+              <w:right w:val="nil"/>
+            </w:tcBorders>
+            <w:tcMar>
+              <w:top w:w="25" w:type="dxa"/>
+              <w:left w:w="85" w:type="dxa"/>
+              <w:bottom w:w="25" w:type="dxa"/>
+              <w:right w:w="85" w:type="dxa"/>
+            </w:tcMar>
+            <w:vAlign w:val="center"/>
+          </w:tcPr>
+          <w:p>
+            <w:pPr>
+              <w:autoSpaceDE w:val="0"/>
+              <w:autoSpaceDN w:val="0"/>
+              <w:adjustRightInd w:val="0"/>
+              <w:spacing w:after="0" w:line="240" w:lineRule="auto"/>
+              <w:jc w:val="center"/>
+              <w:rPr>
+                <w:rFonts w:cs="Times New Roman"/>
+              </w:rPr>
+            </w:pPr>
+            <w:r>
+              <w:rPr>
+                <w:rFonts w:cs="Times New Roman"/>
+                <w:sz w:val="20"/>
+                <w:szCs w:val="20"/>
+              </w:rPr>
+              <w:t>0</w:t>
+            </w:r>
+          </w:p>
+        </w:tc>
+        <w:tc>
+          <w:tcPr>
+            <w:tcW w:w="3120" w:type="dxa"/>
+            <w:tcBorders>
+              <w:top w:val="nil"/>
+              <w:left w:val="nil"/>
+              <w:bottom w:val="nil"/>
+              <w:right w:val="nil"/>
+            </w:tcBorders>
+            <w:tcMar>
+              <w:top w:w="25" w:type="dxa"/>
+              <w:left w:w="85" w:type="dxa"/>
+              <w:bottom w:w="25" w:type="dxa"/>
+              <w:right w:w="85" w:type="dxa"/>
+            </w:tcMar>
+            <w:vAlign w:val="center"/>
+          </w:tcPr>
+          <w:p>
+            <w:pPr>
+              <w:autoSpaceDE w:val="0"/>
+              <w:autoSpaceDN w:val="0"/>
+              <w:adjustRightInd w:val="0"/>
+              <w:spacing w:after="0" w:line="240" w:lineRule="auto"/>
+              <w:jc w:val="center"/>
+              <w:rPr>
+                <w:rFonts w:cs="Times New Roman"/>
+              </w:rPr>
+            </w:pPr>
+            <w:r>
+              <w:rPr>
+                <w:rFonts w:cs="Times New Roman"/>
+                <w:sz w:val="20"/>
+                <w:szCs w:val="20"/>
+              </w:rPr>
+              <w:t xml:space="preserve"> </w:t>
+            </w:r>
+          </w:p>
+        </w:tc>
+      </w:tr>
+      <w:tr>
+        <w:tblPrEx>
+          <w:tblCellMar>
+            <w:top w:w="0" w:type="dxa"/>
+            <w:left w:w="0" w:type="dxa"/>
+            <w:bottom w:w="0" w:type="dxa"/>
+            <w:right w:w="0" w:type="dxa"/>
+          </w:tblCellMar>
+        </w:tblPrEx>
+        <w:tc>
+          <w:tcPr>
+            <w:tcW w:w="3120" w:type="dxa"/>
+            <w:tcBorders>
+              <w:top w:val="nil"/>
+              <w:left w:val="nil"/>
+              <w:bottom w:val="nil"/>
+              <w:right w:val="nil"/>
+            </w:tcBorders>
+            <w:tcMar>
+              <w:top w:w="25" w:type="dxa"/>
+              <w:left w:w="85" w:type="dxa"/>
+              <w:bottom w:w="25" w:type="dxa"/>
+              <w:right w:w="85" w:type="dxa"/>
+            </w:tcMar>
+            <w:vAlign w:val="center"/>
+          </w:tcPr>
+          <w:p>
+            <w:pPr>
+              <w:autoSpaceDE w:val="0"/>
+              <w:autoSpaceDN w:val="0"/>
+              <w:adjustRightInd w:val="0"/>
+              <w:spacing w:after="0" w:line="240" w:lineRule="auto"/>
+              <w:jc w:val="center"/>
+              <w:rPr>
+                <w:rFonts w:cs="Times New Roman"/>
+              </w:rPr>
+            </w:pPr>
+            <w:r>
+              <w:rPr>
+                <w:rFonts w:cs="Times New Roman"/>
+                <w:sz w:val="20"/>
+                <w:szCs w:val="20"/>
+              </w:rPr>
+              <w:t>rtype</w:t>
+            </w:r>
+          </w:p>
+        </w:tc>
+        <w:tc>
+          <w:tcPr>
+            <w:tcW w:w="3120" w:type="dxa"/>
+            <w:tcBorders>
+              <w:top w:val="nil"/>
+              <w:left w:val="nil"/>
+              <w:bottom w:val="nil"/>
+              <w:right w:val="nil"/>
+            </w:tcBorders>
+            <w:tcMar>
+              <w:top w:w="25" w:type="dxa"/>
+              <w:left w:w="85" w:type="dxa"/>
+              <w:bottom w:w="25" w:type="dxa"/>
+              <w:right w:w="85" w:type="dxa"/>
+            </w:tcMar>
+            <w:vAlign w:val="center"/>
+          </w:tcPr>
+          <w:p>
+            <w:pPr>
+              <w:autoSpaceDE w:val="0"/>
+              <w:autoSpaceDN w:val="0"/>
+              <w:adjustRightInd w:val="0"/>
+              <w:spacing w:after="0" w:line="240" w:lineRule="auto"/>
+              <w:jc w:val="center"/>
+              <w:rPr>
+                <w:rFonts w:cs="Times New Roman"/>
+              </w:rPr>
+            </w:pPr>
+            <w:r>
+              <w:rPr>
+                <w:rFonts w:cs="Times New Roman"/>
+                <w:sz w:val="20"/>
+                <w:szCs w:val="20"/>
+              </w:rPr>
+              <w:t>table</w:t>
+            </w:r>
+          </w:p>
+        </w:tc>
+        <w:tc>
+          <w:tcPr>
+            <w:tcW w:w="3120" w:type="dxa"/>
+            <w:tcBorders>
+              <w:top w:val="nil"/>
+              <w:left w:val="nil"/>
+              <w:bottom w:val="nil"/>
+              <w:right w:val="nil"/>
+            </w:tcBorders>
+            <w:tcMar>
+              <w:top w:w="25" w:type="dxa"/>
+              <w:left w:w="85" w:type="dxa"/>
+              <w:bottom w:w="25" w:type="dxa"/>
+              <w:right w:w="85" w:type="dxa"/>
+            </w:tcMar>
+            <w:vAlign w:val="center"/>
+          </w:tcPr>
+          <w:p>
+            <w:pPr>
+              <w:autoSpaceDE w:val="0"/>
+              <w:autoSpaceDN w:val="0"/>
+              <w:adjustRightInd w:val="0"/>
+              <w:spacing w:after="0" w:line="240" w:lineRule="auto"/>
+              <w:jc w:val="center"/>
+              <w:rPr>
+                <w:rFonts w:cs="Times New Roman"/>
+              </w:rPr>
+            </w:pPr>
+            <w:r>
+              <w:rPr>
+                <w:rFonts w:cs="Times New Roman"/>
+                <w:sz w:val="20"/>
+                <w:szCs w:val="20"/>
+              </w:rPr>
+              <w:t>r</w:t>
+            </w:r>
+          </w:p>
+        </w:tc>
+      </w:tr>
+      <w:tr>
+        <w:tblPrEx>
+          <w:tblCellMar>
+            <w:top w:w="0" w:type="dxa"/>
+            <w:left w:w="0" w:type="dxa"/>
+            <w:bottom w:w="0" w:type="dxa"/>
+            <w:right w:w="0" w:type="dxa"/>
+          </w:tblCellMar>
+        </w:tblPrEx>
+        <w:tc>
+          <w:tcPr>
+            <w:tcW w:w="3120" w:type="dxa"/>
+            <w:tcBorders>
+              <w:top w:val="nil"/>
+              <w:left w:val="nil"/>
+              <w:bottom w:val="nil"/>
+              <w:right w:val="nil"/>
+            </w:tcBorders>
+            <w:tcMar>
+              <w:top w:w="25" w:type="dxa"/>
+              <w:left w:w="85" w:type="dxa"/>
+              <w:bottom w:w="25" w:type="dxa"/>
+              <w:right w:w="85" w:type="dxa"/>
+            </w:tcMar>
+            <w:vAlign w:val="center"/>
+          </w:tcPr>
+          <w:p>
+            <w:pPr>
+              <w:autoSpaceDE w:val="0"/>
+              <w:autoSpaceDN w:val="0"/>
+              <w:adjustRightInd w:val="0"/>
+              <w:spacing w:after="0" w:line="240" w:lineRule="auto"/>
+              <w:jc w:val="center"/>
+              <w:rPr>
+                <w:rFonts w:cs="Times New Roman"/>
+              </w:rPr>
+            </w:pPr>
+            <w:r>
+              <w:rPr>
+                <w:rFonts w:cs="Times New Roman"/>
+                <w:sz w:val="20"/>
+                <w:szCs w:val="20"/>
+              </w:rPr>
+              <w:t>threads</w:t>
+            </w:r>
+          </w:p>
+        </w:tc>
+        <w:tc>
+          <w:tcPr>
+            <w:tcW w:w="3120" w:type="dxa"/>
+            <w:tcBorders>
+              <w:top w:val="nil"/>
+              <w:left w:val="nil"/>
+              <w:bottom w:val="nil"/>
+              <w:right w:val="nil"/>
+            </w:tcBorders>
+            <w:tcMar>
+              <w:top w:w="25" w:type="dxa"/>
+              <w:left w:w="85" w:type="dxa"/>
+              <w:bottom w:w="25" w:type="dxa"/>
+              <w:right w:w="85" w:type="dxa"/>
+            </w:tcMar>
+            <w:vAlign w:val="center"/>
+          </w:tcPr>
+          <w:p>
+            <w:pPr>
+              <w:autoSpaceDE w:val="0"/>
+              <w:autoSpaceDN w:val="0"/>
+              <w:adjustRightInd w:val="0"/>
+              <w:spacing w:after="0" w:line="240" w:lineRule="auto"/>
+              <w:jc w:val="center"/>
+              <w:rPr>
+                <w:rFonts w:cs="Times New Roman"/>
+              </w:rPr>
+            </w:pPr>
+            <w:r>
+              <w:rPr>
+                <w:rFonts w:cs="Times New Roman"/>
+                <w:sz w:val="20"/>
+                <w:szCs w:val="20"/>
+              </w:rPr>
+              <w:t>1</w:t>
+            </w:r>
+          </w:p>
+        </w:tc>
+        <w:tc>
+          <w:tcPr>
+            <w:tcW w:w="3120" w:type="dxa"/>
+            <w:tcBorders>
+              <w:top w:val="nil"/>
+              <w:left w:val="nil"/>
+              <w:bottom w:val="nil"/>
+              <w:right w:val="nil"/>
+            </w:tcBorders>
+            <w:tcMar>
+              <w:top w:w="25" w:type="dxa"/>
+              <w:left w:w="85" w:type="dxa"/>
+              <w:bottom w:w="25" w:type="dxa"/>
+              <w:right w:w="85" w:type="dxa"/>
+            </w:tcMar>
+            <w:vAlign w:val="center"/>
+          </w:tcPr>
+          <w:p>
+            <w:pPr>
+              <w:autoSpaceDE w:val="0"/>
+              <w:autoSpaceDN w:val="0"/>
+              <w:adjustRightInd w:val="0"/>
+              <w:spacing w:after="0" w:line="240" w:lineRule="auto"/>
+              <w:jc w:val="center"/>
+              <w:rPr>
+                <w:rFonts w:cs="Times New Roman"/>
+              </w:rPr>
+            </w:pPr>
+            <w:r>
+              <w:rPr>
+                <w:rFonts w:cs="Times New Roman"/>
+                <w:sz w:val="20"/>
+                <w:szCs w:val="20"/>
+              </w:rPr>
+              <w:t>4</w:t>
+            </w:r>
+          </w:p>
+        </w:tc>
+      </w:tr>
+      <w:tr>
+        <w:tblPrEx>
+          <w:tblCellMar>
+            <w:top w:w="0" w:type="dxa"/>
+            <w:left w:w="0" w:type="dxa"/>
+            <w:bottom w:w="0" w:type="dxa"/>
+            <w:right w:w="0" w:type="dxa"/>
+          </w:tblCellMar>
+        </w:tblPrEx>
+        <w:tc>
+          <w:tcPr>
+            <w:tcW w:w="3120" w:type="dxa"/>
+            <w:tcBorders>
+              <w:top w:val="nil"/>
+              <w:left w:val="nil"/>
+              <w:bottom w:val="nil"/>
+              <w:right w:val="nil"/>
+            </w:tcBorders>
+            <w:tcMar>
+              <w:top w:w="25" w:type="dxa"/>
+              <w:left w:w="85" w:type="dxa"/>
+              <w:bottom w:w="25" w:type="dxa"/>
+              <w:right w:w="85" w:type="dxa"/>
+            </w:tcMar>
+            <w:vAlign w:val="center"/>
+          </w:tcPr>
+          <w:p>
+            <w:pPr>
+              <w:autoSpaceDE w:val="0"/>
+              <w:autoSpaceDN w:val="0"/>
+              <w:adjustRightInd w:val="0"/>
+              <w:spacing w:after="0" w:line="240" w:lineRule="auto"/>
+              <w:jc w:val="center"/>
+              <w:rPr>
+                <w:rFonts w:cs="Times New Roman"/>
+              </w:rPr>
+            </w:pPr>
+            <w:r>
+              <w:rPr>
+                <w:rFonts w:cs="Times New Roman"/>
+                <w:sz w:val="20"/>
+                <w:szCs w:val="20"/>
+              </w:rPr>
+              <w:t>batchsize</w:t>
+            </w:r>
+          </w:p>
+        </w:tc>
+        <w:tc>
+          <w:tcPr>
+            <w:tcW w:w="3120" w:type="dxa"/>
+            <w:tcBorders>
+              <w:top w:val="nil"/>
+              <w:left w:val="nil"/>
+              <w:bottom w:val="nil"/>
+              <w:right w:val="nil"/>
+            </w:tcBorders>
+            <w:tcMar>
+              <w:top w:w="25" w:type="dxa"/>
+              <w:left w:w="85" w:type="dxa"/>
+              <w:bottom w:w="25" w:type="dxa"/>
+              <w:right w:w="85" w:type="dxa"/>
+            </w:tcMar>
+            <w:vAlign w:val="center"/>
+          </w:tcPr>
+          <w:p>
+            <w:pPr>
+              <w:autoSpaceDE w:val="0"/>
+              <w:autoSpaceDN w:val="0"/>
+              <w:adjustRightInd w:val="0"/>
+              <w:spacing w:after="0" w:line="240" w:lineRule="auto"/>
+              <w:jc w:val="center"/>
+              <w:rPr>
+                <w:rFonts w:cs="Times New Roman"/>
+              </w:rPr>
+            </w:pPr>
+            <w:r>
+              <w:rPr>
+                <w:rFonts w:cs="Times New Roman"/>
+                <w:sz w:val="20"/>
+                <w:szCs w:val="20"/>
+              </w:rPr>
+              <w:t>1</w:t>
+            </w:r>
+          </w:p>
+        </w:tc>
+        <w:tc>
+          <w:tcPr>
+            <w:tcW w:w="3120" w:type="dxa"/>
+            <w:tcBorders>
+              <w:top w:val="nil"/>
+              <w:left w:val="nil"/>
+              <w:bottom w:val="nil"/>
+              <w:right w:val="nil"/>
+            </w:tcBorders>
+            <w:tcMar>
+              <w:top w:w="25" w:type="dxa"/>
+              <w:left w:w="85" w:type="dxa"/>
+              <w:bottom w:w="25" w:type="dxa"/>
+              <w:right w:w="85" w:type="dxa"/>
+            </w:tcMar>
+            <w:vAlign w:val="center"/>
+          </w:tcPr>
+          <w:p>
+            <w:pPr>
+              <w:autoSpaceDE w:val="0"/>
+              <w:autoSpaceDN w:val="0"/>
+              <w:adjustRightInd w:val="0"/>
+              <w:spacing w:after="0" w:line="240" w:lineRule="auto"/>
+              <w:jc w:val="center"/>
+              <w:rPr>
+                <w:rFonts w:cs="Times New Roman"/>
+              </w:rPr>
+            </w:pPr>
+            <w:r>
+              <w:rPr>
+                <w:rFonts w:cs="Times New Roman"/>
+                <w:sz w:val="20"/>
+                <w:szCs w:val="20"/>
+              </w:rPr>
+              <w:t>4</w:t>
+            </w:r>
+          </w:p>
+        </w:tc>
+      </w:tr>
+      <w:tr>
+        <w:tblPrEx>
+          <w:tblCellMar>
+            <w:top w:w="0" w:type="dxa"/>
+            <w:left w:w="0" w:type="dxa"/>
+            <w:bottom w:w="0" w:type="dxa"/>
+            <w:right w:w="0" w:type="dxa"/>
+          </w:tblCellMar>
+        </w:tblPrEx>
+        <w:tc>
+          <w:tcPr>
+            <w:tcW w:w="3120" w:type="dxa"/>
+            <w:tcBorders>
+              <w:top w:val="nil"/>
+              <w:left w:val="nil"/>
+              <w:bottom w:val="nil"/>
+              <w:right w:val="nil"/>
+            </w:tcBorders>
+            <w:tcMar>
+              <w:top w:w="25" w:type="dxa"/>
+              <w:left w:w="85" w:type="dxa"/>
+              <w:bottom w:w="25" w:type="dxa"/>
+              <w:right w:w="85" w:type="dxa"/>
+            </w:tcMar>
+            <w:vAlign w:val="center"/>
+          </w:tcPr>
+          <w:p>
+            <w:pPr>
+              <w:autoSpaceDE w:val="0"/>
+              <w:autoSpaceDN w:val="0"/>
+              <w:adjustRightInd w:val="0"/>
+              <w:spacing w:after="0" w:line="240" w:lineRule="auto"/>
+              <w:jc w:val="center"/>
+              <w:rPr>
+                <w:rFonts w:cs="Times New Roman"/>
+              </w:rPr>
+            </w:pPr>
+            <w:r>
+              <w:rPr>
+                <w:rFonts w:cs="Times New Roman"/>
+                <w:sz w:val="20"/>
+                <w:szCs w:val="20"/>
+              </w:rPr>
+              <w:t>locale</w:t>
+            </w:r>
+          </w:p>
+        </w:tc>
+        <w:tc>
+          <w:tcPr>
+            <w:tcW w:w="3120" w:type="dxa"/>
+            <w:tcBorders>
+              <w:top w:val="nil"/>
+              <w:left w:val="nil"/>
+              <w:bottom w:val="nil"/>
+              <w:right w:val="nil"/>
+            </w:tcBorders>
+            <w:tcMar>
+              <w:top w:w="25" w:type="dxa"/>
+              <w:left w:w="85" w:type="dxa"/>
+              <w:bottom w:w="25" w:type="dxa"/>
+              <w:right w:w="85" w:type="dxa"/>
+            </w:tcMar>
+            <w:vAlign w:val="center"/>
+          </w:tcPr>
+          <w:p>
+            <w:pPr>
+              <w:autoSpaceDE w:val="0"/>
+              <w:autoSpaceDN w:val="0"/>
+              <w:adjustRightInd w:val="0"/>
+              <w:spacing w:after="0" w:line="240" w:lineRule="auto"/>
+              <w:jc w:val="center"/>
+              <w:rPr>
+                <w:rFonts w:cs="Times New Roman"/>
+              </w:rPr>
+            </w:pPr>
+            <w:r>
+              <w:rPr>
+                <w:rFonts w:cs="Times New Roman"/>
+                <w:sz w:val="20"/>
+                <w:szCs w:val="20"/>
+              </w:rPr>
+              <w:t>en</w:t>
+            </w:r>
+          </w:p>
+        </w:tc>
+        <w:tc>
+          <w:tcPr>
+            <w:tcW w:w="3120" w:type="dxa"/>
+            <w:tcBorders>
+              <w:top w:val="nil"/>
+              <w:left w:val="nil"/>
+              <w:bottom w:val="nil"/>
+              <w:right w:val="nil"/>
+            </w:tcBorders>
+            <w:tcMar>
+              <w:top w:w="25" w:type="dxa"/>
+              <w:left w:w="85" w:type="dxa"/>
+              <w:bottom w:w="25" w:type="dxa"/>
+              <w:right w:w="85" w:type="dxa"/>
+            </w:tcMar>
+            <w:vAlign w:val="center"/>
+          </w:tcPr>
+          <w:p>
+            <w:pPr>
+              <w:autoSpaceDE w:val="0"/>
+              <w:autoSpaceDN w:val="0"/>
+              <w:adjustRightInd w:val="0"/>
+              <w:spacing w:after="0" w:line="240" w:lineRule="auto"/>
+              <w:jc w:val="center"/>
+              <w:rPr>
+                <w:rFonts w:cs="Times New Roman"/>
+              </w:rPr>
+            </w:pPr>
+            <w:r>
+              <w:rPr>
+                <w:rFonts w:cs="Times New Roman"/>
+                <w:sz w:val="20"/>
+                <w:szCs w:val="20"/>
+              </w:rPr>
+              <w:t xml:space="preserve"> </w:t>
+            </w:r>
+          </w:p>
+        </w:tc>
+      </w:tr>
+      <w:tr>
+        <w:tblPrEx>
+          <w:tblCellMar>
+            <w:top w:w="0" w:type="dxa"/>
+            <w:left w:w="0" w:type="dxa"/>
+            <w:bottom w:w="0" w:type="dxa"/>
+            <w:right w:w="0" w:type="dxa"/>
+          </w:tblCellMar>
+        </w:tblPrEx>
+        <w:tc>
+          <w:tcPr>
+            <w:tcW w:w="3120" w:type="dxa"/>
+            <w:tcBorders>
+              <w:top w:val="nil"/>
+              <w:left w:val="nil"/>
+              <w:bottom w:val="nil"/>
+              <w:right w:val="nil"/>
+            </w:tcBorders>
+            <w:tcMar>
+              <w:top w:w="25" w:type="dxa"/>
+              <w:left w:w="85" w:type="dxa"/>
+              <w:bottom w:w="25" w:type="dxa"/>
+              <w:right w:w="85" w:type="dxa"/>
+            </w:tcMar>
+            <w:vAlign w:val="center"/>
+          </w:tcPr>
+          <w:p>
+            <w:pPr>
+              <w:autoSpaceDE w:val="0"/>
+              <w:autoSpaceDN w:val="0"/>
+              <w:adjustRightInd w:val="0"/>
+              <w:spacing w:after="0" w:line="240" w:lineRule="auto"/>
+              <w:jc w:val="center"/>
+              <w:rPr>
+                <w:rFonts w:cs="Times New Roman"/>
+              </w:rPr>
+            </w:pPr>
+            <w:r>
+              <w:rPr>
+                <w:rFonts w:cs="Times New Roman"/>
+                <w:sz w:val="20"/>
+                <w:szCs w:val="20"/>
+              </w:rPr>
+              <w:t>sf_thresh</w:t>
+            </w:r>
+          </w:p>
+        </w:tc>
+        <w:tc>
+          <w:tcPr>
+            <w:tcW w:w="3120" w:type="dxa"/>
+            <w:tcBorders>
+              <w:top w:val="nil"/>
+              <w:left w:val="nil"/>
+              <w:bottom w:val="nil"/>
+              <w:right w:val="nil"/>
+            </w:tcBorders>
+            <w:tcMar>
+              <w:top w:w="25" w:type="dxa"/>
+              <w:left w:w="85" w:type="dxa"/>
+              <w:bottom w:w="25" w:type="dxa"/>
+              <w:right w:w="85" w:type="dxa"/>
+            </w:tcMar>
+            <w:vAlign w:val="center"/>
+          </w:tcPr>
+          <w:p>
+            <w:pPr>
+              <w:autoSpaceDE w:val="0"/>
+              <w:autoSpaceDN w:val="0"/>
+              <w:adjustRightInd w:val="0"/>
+              <w:spacing w:after="0" w:line="240" w:lineRule="auto"/>
+              <w:jc w:val="center"/>
+              <w:rPr>
+                <w:rFonts w:cs="Times New Roman"/>
+              </w:rPr>
+            </w:pPr>
+            <w:r>
+              <w:rPr>
+                <w:rFonts w:cs="Times New Roman"/>
+                <w:sz w:val="20"/>
+                <w:szCs w:val="20"/>
+              </w:rPr>
+              <w:t>0.03</w:t>
+            </w:r>
+          </w:p>
+        </w:tc>
+        <w:tc>
+          <w:tcPr>
+            <w:tcW w:w="3120" w:type="dxa"/>
+            <w:tcBorders>
+              <w:top w:val="nil"/>
+              <w:left w:val="nil"/>
+              <w:bottom w:val="nil"/>
+              <w:right w:val="nil"/>
+            </w:tcBorders>
+            <w:tcMar>
+              <w:top w:w="25" w:type="dxa"/>
+              <w:left w:w="85" w:type="dxa"/>
+              <w:bottom w:w="25" w:type="dxa"/>
+              <w:right w:w="85" w:type="dxa"/>
+            </w:tcMar>
+            <w:vAlign w:val="center"/>
+          </w:tcPr>
+          <w:p>
+            <w:pPr>
+              <w:autoSpaceDE w:val="0"/>
+              <w:autoSpaceDN w:val="0"/>
+              <w:adjustRightInd w:val="0"/>
+              <w:spacing w:after="0" w:line="240" w:lineRule="auto"/>
+              <w:jc w:val="center"/>
+              <w:rPr>
+                <w:rFonts w:cs="Times New Roman"/>
+              </w:rPr>
+            </w:pPr>
+            <w:r>
+              <w:rPr>
+                <w:rFonts w:cs="Times New Roman"/>
+                <w:sz w:val="20"/>
+                <w:szCs w:val="20"/>
+              </w:rPr>
+              <w:t xml:space="preserve"> </w:t>
+            </w:r>
+          </w:p>
+        </w:tc>
+      </w:tr>
+      <w:tr>
+        <w:tblPrEx>
+          <w:tblCellMar>
+            <w:top w:w="0" w:type="dxa"/>
+            <w:left w:w="0" w:type="dxa"/>
+            <w:bottom w:w="0" w:type="dxa"/>
+            <w:right w:w="0" w:type="dxa"/>
+          </w:tblCellMar>
+        </w:tblPrEx>
+        <w:tc>
+          <w:tcPr>
+            <w:tcW w:w="3120" w:type="dxa"/>
+            <w:tcBorders>
+              <w:top w:val="nil"/>
+              <w:left w:val="nil"/>
+              <w:bottom w:val="nil"/>
+              <w:right w:val="nil"/>
+            </w:tcBorders>
+            <w:tcMar>
+              <w:top w:w="25" w:type="dxa"/>
+              <w:left w:w="85" w:type="dxa"/>
+              <w:bottom w:w="25" w:type="dxa"/>
+              <w:right w:w="85" w:type="dxa"/>
+            </w:tcMar>
+            <w:vAlign w:val="center"/>
+          </w:tcPr>
+          <w:p>
+            <w:pPr>
+              <w:autoSpaceDE w:val="0"/>
+              <w:autoSpaceDN w:val="0"/>
+              <w:adjustRightInd w:val="0"/>
+              <w:spacing w:after="0" w:line="240" w:lineRule="auto"/>
+              <w:jc w:val="center"/>
+              <w:rPr>
+                <w:rFonts w:cs="Times New Roman"/>
+              </w:rPr>
+            </w:pPr>
+            <w:r>
+              <w:rPr>
+                <w:rFonts w:cs="Times New Roman"/>
+                <w:sz w:val="20"/>
+                <w:szCs w:val="20"/>
+              </w:rPr>
+              <w:t>classifier</w:t>
+            </w:r>
+          </w:p>
+        </w:tc>
+        <w:tc>
+          <w:tcPr>
+            <w:tcW w:w="3120" w:type="dxa"/>
+            <w:tcBorders>
+              <w:top w:val="nil"/>
+              <w:left w:val="nil"/>
+              <w:bottom w:val="nil"/>
+              <w:right w:val="nil"/>
+            </w:tcBorders>
+            <w:tcMar>
+              <w:top w:w="25" w:type="dxa"/>
+              <w:left w:w="85" w:type="dxa"/>
+              <w:bottom w:w="25" w:type="dxa"/>
+              <w:right w:w="85" w:type="dxa"/>
+            </w:tcMar>
+            <w:vAlign w:val="center"/>
+          </w:tcPr>
+          <w:p>
+            <w:pPr>
+              <w:autoSpaceDE w:val="0"/>
+              <w:autoSpaceDN w:val="0"/>
+              <w:adjustRightInd w:val="0"/>
+              <w:spacing w:after="0" w:line="240" w:lineRule="auto"/>
+              <w:jc w:val="center"/>
+              <w:rPr>
+                <w:rFonts w:cs="Times New Roman"/>
+              </w:rPr>
+            </w:pPr>
+            <w:r>
+              <w:rPr>
+                <w:rFonts w:cs="Times New Roman"/>
+                <w:sz w:val="20"/>
+                <w:szCs w:val="20"/>
+              </w:rPr>
+              <w:t>None</w:t>
+            </w:r>
+          </w:p>
+        </w:tc>
+        <w:tc>
+          <w:tcPr>
+            <w:tcW w:w="3120" w:type="dxa"/>
+            <w:tcBorders>
+              <w:top w:val="nil"/>
+              <w:left w:val="nil"/>
+              <w:bottom w:val="nil"/>
+              <w:right w:val="nil"/>
+            </w:tcBorders>
+            <w:tcMar>
+              <w:top w:w="25" w:type="dxa"/>
+              <w:left w:w="85" w:type="dxa"/>
+              <w:bottom w:w="25" w:type="dxa"/>
+              <w:right w:w="85" w:type="dxa"/>
+            </w:tcMar>
+            <w:vAlign w:val="center"/>
+          </w:tcPr>
+          <w:p>
+            <w:pPr>
+              <w:autoSpaceDE w:val="0"/>
+              <w:autoSpaceDN w:val="0"/>
+              <w:adjustRightInd w:val="0"/>
+              <w:spacing w:after="0" w:line="240" w:lineRule="auto"/>
+              <w:jc w:val="center"/>
+              <w:rPr>
+                <w:rFonts w:cs="Times New Roman"/>
+              </w:rPr>
+            </w:pPr>
+            <w:r>
+              <w:rPr>
+                <w:rFonts w:cs="Times New Roman"/>
+                <w:sz w:val="20"/>
+                <w:szCs w:val="20"/>
+              </w:rPr>
+              <w:t xml:space="preserve"> </w:t>
+            </w:r>
+          </w:p>
+        </w:tc>
+      </w:tr>
+      <w:tr>
+        <w:tblPrEx>
+          <w:tblCellMar>
+            <w:top w:w="0" w:type="dxa"/>
+            <w:left w:w="0" w:type="dxa"/>
+            <w:bottom w:w="0" w:type="dxa"/>
+            <w:right w:w="0" w:type="dxa"/>
+          </w:tblCellMar>
+        </w:tblPrEx>
+        <w:tc>
+          <w:tcPr>
+            <w:tcW w:w="3120" w:type="dxa"/>
+            <w:tcBorders>
+              <w:top w:val="nil"/>
+              <w:left w:val="nil"/>
+              <w:bottom w:val="nil"/>
+              <w:right w:val="nil"/>
+            </w:tcBorders>
+            <w:tcMar>
+              <w:top w:w="25" w:type="dxa"/>
+              <w:left w:w="85" w:type="dxa"/>
+              <w:bottom w:w="25" w:type="dxa"/>
+              <w:right w:w="85" w:type="dxa"/>
+            </w:tcMar>
+            <w:vAlign w:val="center"/>
+          </w:tcPr>
+          <w:p>
+            <w:pPr>
+              <w:autoSpaceDE w:val="0"/>
+              <w:autoSpaceDN w:val="0"/>
+              <w:adjustRightInd w:val="0"/>
+              <w:spacing w:after="0" w:line="240" w:lineRule="auto"/>
+              <w:jc w:val="center"/>
+              <w:rPr>
+                <w:rFonts w:cs="Times New Roman"/>
+              </w:rPr>
+            </w:pPr>
+            <w:r>
+              <w:rPr>
+                <w:rFonts w:cs="Times New Roman"/>
+                <w:sz w:val="20"/>
+                <w:szCs w:val="20"/>
+              </w:rPr>
+              <w:t>fmin</w:t>
+            </w:r>
+          </w:p>
+        </w:tc>
+        <w:tc>
+          <w:tcPr>
+            <w:tcW w:w="3120" w:type="dxa"/>
+            <w:tcBorders>
+              <w:top w:val="nil"/>
+              <w:left w:val="nil"/>
+              <w:bottom w:val="nil"/>
+              <w:right w:val="nil"/>
+            </w:tcBorders>
+            <w:tcMar>
+              <w:top w:w="25" w:type="dxa"/>
+              <w:left w:w="85" w:type="dxa"/>
+              <w:bottom w:w="25" w:type="dxa"/>
+              <w:right w:w="85" w:type="dxa"/>
+            </w:tcMar>
+            <w:vAlign w:val="center"/>
+          </w:tcPr>
+          <w:p>
+            <w:pPr>
+              <w:autoSpaceDE w:val="0"/>
+              <w:autoSpaceDN w:val="0"/>
+              <w:adjustRightInd w:val="0"/>
+              <w:spacing w:after="0" w:line="240" w:lineRule="auto"/>
+              <w:jc w:val="center"/>
+              <w:rPr>
+                <w:rFonts w:cs="Times New Roman"/>
+              </w:rPr>
+            </w:pPr>
+            <w:r>
+              <w:rPr>
+                <w:rFonts w:cs="Times New Roman"/>
+                <w:sz w:val="20"/>
+                <w:szCs w:val="20"/>
+              </w:rPr>
+              <w:t>0</w:t>
+            </w:r>
+          </w:p>
+        </w:tc>
+        <w:tc>
+          <w:tcPr>
+            <w:tcW w:w="3120" w:type="dxa"/>
+            <w:tcBorders>
+              <w:top w:val="nil"/>
+              <w:left w:val="nil"/>
+              <w:bottom w:val="nil"/>
+              <w:right w:val="nil"/>
+            </w:tcBorders>
+            <w:tcMar>
+              <w:top w:w="25" w:type="dxa"/>
+              <w:left w:w="85" w:type="dxa"/>
+              <w:bottom w:w="25" w:type="dxa"/>
+              <w:right w:w="85" w:type="dxa"/>
+            </w:tcMar>
+            <w:vAlign w:val="center"/>
+          </w:tcPr>
+          <w:p>
+            <w:pPr>
+              <w:autoSpaceDE w:val="0"/>
+              <w:autoSpaceDN w:val="0"/>
+              <w:adjustRightInd w:val="0"/>
+              <w:spacing w:after="0" w:line="240" w:lineRule="auto"/>
+              <w:jc w:val="center"/>
+              <w:rPr>
+                <w:rFonts w:cs="Times New Roman"/>
+              </w:rPr>
+            </w:pPr>
+            <w:r>
+              <w:rPr>
+                <w:rFonts w:cs="Times New Roman"/>
+                <w:sz w:val="20"/>
+                <w:szCs w:val="20"/>
+              </w:rPr>
+              <w:t xml:space="preserve"> </w:t>
+            </w:r>
+          </w:p>
+        </w:tc>
+      </w:tr>
+      <w:tr>
+        <w:tblPrEx>
+          <w:tblCellMar>
+            <w:top w:w="0" w:type="dxa"/>
+            <w:left w:w="0" w:type="dxa"/>
+            <w:bottom w:w="0" w:type="dxa"/>
+            <w:right w:w="0" w:type="dxa"/>
+          </w:tblCellMar>
+        </w:tblPrEx>
+        <w:tc>
+          <w:tcPr>
+            <w:tcW w:w="3120" w:type="dxa"/>
+            <w:tcBorders>
+              <w:top w:val="nil"/>
+              <w:left w:val="nil"/>
+              <w:bottom w:val="nil"/>
+              <w:right w:val="nil"/>
+            </w:tcBorders>
+            <w:tcMar>
+              <w:top w:w="25" w:type="dxa"/>
+              <w:left w:w="85" w:type="dxa"/>
+              <w:bottom w:w="25" w:type="dxa"/>
+              <w:right w:w="85" w:type="dxa"/>
+            </w:tcMar>
+            <w:vAlign w:val="center"/>
+          </w:tcPr>
+          <w:p>
+            <w:pPr>
+              <w:autoSpaceDE w:val="0"/>
+              <w:autoSpaceDN w:val="0"/>
+              <w:adjustRightInd w:val="0"/>
+              <w:spacing w:after="0" w:line="240" w:lineRule="auto"/>
+              <w:jc w:val="center"/>
+              <w:rPr>
+                <w:rFonts w:cs="Times New Roman"/>
+              </w:rPr>
+            </w:pPr>
+            <w:r>
+              <w:rPr>
+                <w:rFonts w:cs="Times New Roman"/>
+                <w:sz w:val="20"/>
+                <w:szCs w:val="20"/>
+              </w:rPr>
+              <w:t>fmax</w:t>
+            </w:r>
+          </w:p>
+        </w:tc>
+        <w:tc>
+          <w:tcPr>
+            <w:tcW w:w="3120" w:type="dxa"/>
+            <w:tcBorders>
+              <w:top w:val="nil"/>
+              <w:left w:val="nil"/>
+              <w:bottom w:val="nil"/>
+              <w:right w:val="nil"/>
+            </w:tcBorders>
+            <w:tcMar>
+              <w:top w:w="25" w:type="dxa"/>
+              <w:left w:w="85" w:type="dxa"/>
+              <w:bottom w:w="25" w:type="dxa"/>
+              <w:right w:w="85" w:type="dxa"/>
+            </w:tcMar>
+            <w:vAlign w:val="center"/>
+          </w:tcPr>
+          <w:p>
+            <w:pPr>
+              <w:autoSpaceDE w:val="0"/>
+              <w:autoSpaceDN w:val="0"/>
+              <w:adjustRightInd w:val="0"/>
+              <w:spacing w:after="0" w:line="240" w:lineRule="auto"/>
+              <w:jc w:val="center"/>
+              <w:rPr>
+                <w:rFonts w:cs="Times New Roman"/>
+              </w:rPr>
+            </w:pPr>
+            <w:r>
+              <w:rPr>
+                <w:rFonts w:cs="Times New Roman"/>
+                <w:sz w:val="20"/>
+                <w:szCs w:val="20"/>
+              </w:rPr>
+              <w:t>15000</w:t>
+            </w:r>
+          </w:p>
+        </w:tc>
+        <w:tc>
+          <w:tcPr>
+            <w:tcW w:w="3120" w:type="dxa"/>
+            <w:tcBorders>
+              <w:top w:val="nil"/>
+              <w:left w:val="nil"/>
+              <w:bottom w:val="nil"/>
+              <w:right w:val="nil"/>
+            </w:tcBorders>
+            <w:tcMar>
+              <w:top w:w="25" w:type="dxa"/>
+              <w:left w:w="85" w:type="dxa"/>
+              <w:bottom w:w="25" w:type="dxa"/>
+              <w:right w:w="85" w:type="dxa"/>
+            </w:tcMar>
+            <w:vAlign w:val="center"/>
+          </w:tcPr>
+          <w:p>
+            <w:pPr>
+              <w:autoSpaceDE w:val="0"/>
+              <w:autoSpaceDN w:val="0"/>
+              <w:adjustRightInd w:val="0"/>
+              <w:spacing w:after="0" w:line="240" w:lineRule="auto"/>
+              <w:jc w:val="center"/>
+              <w:rPr>
+                <w:rFonts w:cs="Times New Roman"/>
+              </w:rPr>
+            </w:pPr>
+            <w:r>
+              <w:rPr>
+                <w:rFonts w:cs="Times New Roman"/>
+                <w:sz w:val="20"/>
+                <w:szCs w:val="20"/>
+              </w:rPr>
+              <w:t xml:space="preserve"> </w:t>
+            </w:r>
+          </w:p>
+        </w:tc>
+      </w:tr>
+      <w:tr>
+        <w:tblPrEx>
+          <w:tblCellMar>
+            <w:top w:w="0" w:type="dxa"/>
+            <w:left w:w="0" w:type="dxa"/>
+            <w:bottom w:w="0" w:type="dxa"/>
+            <w:right w:w="0" w:type="dxa"/>
+          </w:tblCellMar>
+        </w:tblPrEx>
+        <w:tc>
+          <w:tcPr>
+            <w:tcW w:w="3120" w:type="dxa"/>
+            <w:tcBorders>
+              <w:top w:val="nil"/>
+              <w:left w:val="nil"/>
+              <w:bottom w:val="nil"/>
+              <w:right w:val="nil"/>
+            </w:tcBorders>
+            <w:tcMar>
+              <w:top w:w="25" w:type="dxa"/>
+              <w:left w:w="85" w:type="dxa"/>
+              <w:bottom w:w="25" w:type="dxa"/>
+              <w:right w:w="85" w:type="dxa"/>
+            </w:tcMar>
+            <w:vAlign w:val="center"/>
+          </w:tcPr>
+          <w:p>
+            <w:pPr>
+              <w:autoSpaceDE w:val="0"/>
+              <w:autoSpaceDN w:val="0"/>
+              <w:adjustRightInd w:val="0"/>
+              <w:spacing w:after="0" w:line="240" w:lineRule="auto"/>
+              <w:jc w:val="center"/>
+              <w:rPr>
+                <w:rFonts w:cs="Times New Roman"/>
+              </w:rPr>
+            </w:pPr>
+            <w:r>
+              <w:rPr>
+                <w:rFonts w:cs="Times New Roman"/>
+                <w:sz w:val="20"/>
+                <w:szCs w:val="20"/>
+              </w:rPr>
+              <w:t>output_file</w:t>
+            </w:r>
+          </w:p>
+        </w:tc>
+        <w:tc>
+          <w:tcPr>
+            <w:tcW w:w="3120" w:type="dxa"/>
+            <w:tcBorders>
+              <w:top w:val="nil"/>
+              <w:left w:val="nil"/>
+              <w:bottom w:val="nil"/>
+              <w:right w:val="nil"/>
+            </w:tcBorders>
+            <w:tcMar>
+              <w:top w:w="25" w:type="dxa"/>
+              <w:left w:w="85" w:type="dxa"/>
+              <w:bottom w:w="25" w:type="dxa"/>
+              <w:right w:w="85" w:type="dxa"/>
+            </w:tcMar>
+            <w:vAlign w:val="center"/>
+          </w:tcPr>
+          <w:p>
+            <w:pPr>
+              <w:autoSpaceDE w:val="0"/>
+              <w:autoSpaceDN w:val="0"/>
+              <w:adjustRightInd w:val="0"/>
+              <w:spacing w:after="0" w:line="240" w:lineRule="auto"/>
+              <w:jc w:val="center"/>
+              <w:rPr>
+                <w:rFonts w:cs="Times New Roman"/>
+              </w:rPr>
+            </w:pPr>
+            <w:r>
+              <w:rPr>
+                <w:rFonts w:cs="Times New Roman"/>
+                <w:sz w:val="20"/>
+                <w:szCs w:val="20"/>
+              </w:rPr>
+              <w:t>None</w:t>
+            </w:r>
+          </w:p>
+        </w:tc>
+        <w:tc>
+          <w:tcPr>
+            <w:tcW w:w="3120" w:type="dxa"/>
+            <w:tcBorders>
+              <w:top w:val="nil"/>
+              <w:left w:val="nil"/>
+              <w:bottom w:val="nil"/>
+              <w:right w:val="nil"/>
+            </w:tcBorders>
+            <w:tcMar>
+              <w:top w:w="25" w:type="dxa"/>
+              <w:left w:w="85" w:type="dxa"/>
+              <w:bottom w:w="25" w:type="dxa"/>
+              <w:right w:w="85" w:type="dxa"/>
+            </w:tcMar>
+            <w:vAlign w:val="center"/>
+          </w:tcPr>
+          <w:p>
+            <w:pPr>
+              <w:autoSpaceDE w:val="0"/>
+              <w:autoSpaceDN w:val="0"/>
+              <w:adjustRightInd w:val="0"/>
+              <w:spacing w:after="0" w:line="240" w:lineRule="auto"/>
+              <w:jc w:val="center"/>
+              <w:rPr>
+                <w:rFonts w:cs="Times New Roman"/>
+              </w:rPr>
+            </w:pPr>
+            <w:r>
+              <w:rPr>
+                <w:rFonts w:cs="Times New Roman"/>
+                <w:sz w:val="20"/>
+                <w:szCs w:val="20"/>
+              </w:rPr>
+              <w:t>--</w:t>
+            </w:r>
+          </w:p>
+        </w:tc>
+      </w:tr>
+      <w:tr>
+        <w:tblPrEx>
+          <w:tblCellMar>
+            <w:top w:w="0" w:type="dxa"/>
+            <w:left w:w="0" w:type="dxa"/>
+            <w:bottom w:w="0" w:type="dxa"/>
+            <w:right w:w="0" w:type="dxa"/>
+          </w:tblCellMar>
+        </w:tblPrEx>
+        <w:tc>
+          <w:tcPr>
+            <w:tcW w:w="3120" w:type="dxa"/>
+            <w:tcBorders>
+              <w:top w:val="nil"/>
+              <w:left w:val="nil"/>
+              <w:bottom w:val="single" w:sz="4" w:space="0" w:color="auto"/>
+              <w:right w:val="nil"/>
+            </w:tcBorders>
+            <w:tcMar>
+              <w:top w:w="25" w:type="dxa"/>
+              <w:left w:w="85" w:type="dxa"/>
+              <w:bottom w:w="25" w:type="dxa"/>
+              <w:right w:w="85" w:type="dxa"/>
+            </w:tcMar>
+            <w:vAlign w:val="center"/>
+          </w:tcPr>
+          <w:p>
+            <w:pPr>
+              <w:autoSpaceDE w:val="0"/>
+              <w:autoSpaceDN w:val="0"/>
+              <w:adjustRightInd w:val="0"/>
+              <w:spacing w:after="0" w:line="240" w:lineRule="auto"/>
+              <w:jc w:val="center"/>
+              <w:rPr>
+                <w:rFonts w:cs="Times New Roman"/>
+              </w:rPr>
+            </w:pPr>
+            <w:r>
+              <w:rPr>
+                <w:rFonts w:cs="Times New Roman"/>
+                <w:sz w:val="20"/>
+                <w:szCs w:val="20"/>
+              </w:rPr>
+              <w:t>skip_existing_results</w:t>
+            </w:r>
+          </w:p>
+        </w:tc>
+        <w:tc>
+          <w:tcPr>
+            <w:tcW w:w="3120" w:type="dxa"/>
+            <w:tcBorders>
+              <w:top w:val="nil"/>
+              <w:left w:val="nil"/>
+              <w:bottom w:val="single" w:sz="4" w:space="0" w:color="auto"/>
+              <w:right w:val="nil"/>
+            </w:tcBorders>
+            <w:tcMar>
+              <w:top w:w="25" w:type="dxa"/>
+              <w:left w:w="85" w:type="dxa"/>
+              <w:bottom w:w="25" w:type="dxa"/>
+              <w:right w:w="85" w:type="dxa"/>
+            </w:tcMar>
+            <w:vAlign w:val="center"/>
+          </w:tcPr>
+          <w:p>
+            <w:pPr>
+              <w:autoSpaceDE w:val="0"/>
+              <w:autoSpaceDN w:val="0"/>
+              <w:adjustRightInd w:val="0"/>
+              <w:spacing w:after="0" w:line="240" w:lineRule="auto"/>
+              <w:jc w:val="center"/>
+              <w:rPr>
+                <w:rFonts w:cs="Times New Roman"/>
+              </w:rPr>
+            </w:pPr>
+            <w:r>
+              <w:rPr>
+                <w:rFonts w:cs="Times New Roman"/>
+                <w:sz w:val="20"/>
+                <w:szCs w:val="20"/>
+              </w:rPr>
+              <w:t>FALSE</w:t>
+            </w:r>
+          </w:p>
+        </w:tc>
+        <w:tc>
+          <w:tcPr>
+            <w:tcW w:w="3120" w:type="dxa"/>
+            <w:tcBorders>
+              <w:top w:val="nil"/>
+              <w:left w:val="nil"/>
+              <w:bottom w:val="single" w:sz="4" w:space="0" w:color="auto"/>
+              <w:right w:val="nil"/>
+            </w:tcBorders>
+            <w:tcMar>
+              <w:top w:w="25" w:type="dxa"/>
+              <w:left w:w="85" w:type="dxa"/>
+              <w:bottom w:w="25" w:type="dxa"/>
+              <w:right w:w="85" w:type="dxa"/>
+            </w:tcMar>
+            <w:vAlign w:val="center"/>
+          </w:tcPr>
+          <w:p>
+            <w:pPr>
+              <w:autoSpaceDE w:val="0"/>
+              <w:autoSpaceDN w:val="0"/>
+              <w:adjustRightInd w:val="0"/>
+              <w:spacing w:after="0" w:line="240" w:lineRule="auto"/>
+              <w:jc w:val="center"/>
+              <w:rPr>
+                <w:rFonts w:cs="Times New Roman"/>
+              </w:rPr>
+            </w:pPr>
+            <w:r>
+              <w:rPr>
+                <w:rFonts w:cs="Times New Roman"/>
+                <w:sz w:val="20"/>
+                <w:szCs w:val="20"/>
+              </w:rPr>
+              <w:t>TRUE</w:t>
+            </w:r>
+          </w:p>
+        </w:tc>
+      </w:tr>
+    </w:tbl>
+    <w:p>
+      <w:pPr>
+        <w:spacing w:line="360" w:lineRule="auto"/>
+      </w:pPr>
     </w:p>
     <w:p>
       <w:pPr>
@@ -572,8 +3151,28 @@
                             </w:r>
                           </w:p>
                           <w:p>
+                            <w:pPr>
+                              <w:rPr>
+                                <w:rFonts w:hint="eastAsia"/>
+                                <w:lang w:eastAsia="zh-TW"/>
+                              </w:rPr>
+                            </w:pPr>
                             <w:r>
-                              <w:t xml:space="preserve">Fig. X. Number of active ARUs during the surveying seasons. </w:t>
+                              <w:rPr>
+                                <w:color w:val="FF0000"/>
+                              </w:rPr>
+                              <w:t xml:space="preserve">Fig. </w:t>
+                            </w:r>
+                            <w:r>
+                              <w:rPr>
+                                <w:rFonts w:hint="eastAsia"/>
+                                <w:color w:val="FF0000"/>
+                                <w:lang w:eastAsia="zh-TW"/>
+                              </w:rPr>
+                              <w:t>effort</w:t>
+                            </w:r>
+                            <w:r>
+                              <w:t>. Number of active ARUs during the surveying seasons.</w:t>
                             </w:r>
                           </w:p>
                         </w:txbxContent>
@@ -599,7 +3198,7 @@
                 <v:stroke joinstyle="miter"/>
                 <v:path gradientshapeok="t" o:connecttype="rect"/>
               </v:shapetype>
-              <v:shape id="Text Box 2" o:spid="_x0000_s1026" type="#_x0000_t202" style="position:absolute;margin-left:0;margin-top:32.25pt;width:466.3pt;height:558pt;z-index:251659264;visibility:visible;mso-wrap-style:square;mso-width-percent:0;mso-height-percent:0;mso-wrap-distance-left:9pt;mso-wrap-distance-top:3.6pt;mso-wrap-distance-right:9pt;mso-wrap-distance-bottom:3.6pt;mso-position-horizontal:left;mso-position-horizontal-relative:margin;mso-position-vertical:absolute;mso-position-vertical-relative:text;mso-width-percent:0;mso-height-percent:0;mso-width-relative:margin;mso-height-relative:margin;v-text-anchor:top" o:gfxdata="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" stroked="f">
+              <v:shape id="Text Box 2" o:spid="_x0000_s1026" type="#_x0000_t202" style="position:absolute;margin-left:0;margin-top:32.25pt;width:466.3pt;height:558pt;z-index:251659264;visibility:visible;mso-wrap-style:square;mso-width-percent:0;mso-height-percent:0;mso-wrap-distance-left:9pt;mso-wrap-distance-top:3.6pt;mso-wrap-distance-right:9pt;mso-wrap-distance-bottom:3.6pt;mso-position-horizontal:left;mso-position-horizontal-relative:margin;mso-position-vertical:absolute;mso-position-vertical-relative:text;mso-width-percent:0;mso-height-percent:0;mso-width-relative:margin;mso-height-relative:margin;v-text-anchor:top" o:gfxdata="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" stroked="f">
                 <v:textbox>
                   <w:txbxContent>
                     <w:p>
@@ -661,8 +3260,28 @@
                       </w:r>
                     </w:p>
                     <w:p>
+                      <w:pPr>
+                        <w:rPr>
+                          <w:rFonts w:hint="eastAsia"/>
+                          <w:lang w:eastAsia="zh-TW"/>
+                        </w:rPr>
+                      </w:pPr>
                       <w:r>
-                        <w:t xml:space="preserve">Fig. X. Number of active ARUs during the surveying seasons. </w:t>
+                        <w:rPr>
+                          <w:color w:val="FF0000"/>
+                        </w:rPr>
+                        <w:t xml:space="preserve">Fig. </w:t>
+                      </w:r>
+                      <w:r>
+                        <w:rPr>
+                          <w:rFonts w:hint="eastAsia"/>
+                          <w:color w:val="FF0000"/>
+                          <w:lang w:eastAsia="zh-TW"/>
+                        </w:rPr>
+                        <w:t>effort</w:t>
+                      </w:r>
+                      <w:r>
+                        <w:t>. Number of active ARUs during the surveying seasons.</w:t>
                       </w:r>
                     </w:p>
                   </w:txbxContent>
@@ -779,7 +3398,59 @@
         <w:t>), which includes species recorded in the Prince George area since 2008, were excluded</w:t>
       </w:r>
       <w:r>
-        <w:t xml:space="preserve">, leaving 123 species. (4) Species not recorded during May to July were excluded, </w:t>
+        <w:t>, leaving 123 species. (4) Species not</w:t>
+      </w:r>
+      <w:r>
+        <w:rPr>
+          <w:rFonts w:hint="eastAsia"/>
+          <w:lang w:eastAsia="zh-TW"/>
+        </w:rPr>
+        <w:t xml:space="preserve"> detected from more than </w:t>
+      </w:r>
+      <w:r>
+        <w:rPr>
+          <w:rFonts w:hint="eastAsia"/>
+          <w:lang w:eastAsia="zh-TW"/>
+        </w:rPr>
+        <w:t>one</w:t>
+      </w:r>
+      <w:r>
+        <w:rPr>
+          <w:rFonts w:hint="eastAsia"/>
+          <w:lang w:eastAsia="zh-TW"/>
+        </w:rPr>
+        <w:t xml:space="preserve"> site or more than </w:t>
+      </w:r>
+      <w:r>
+        <w:rPr>
+          <w:rFonts w:hint="eastAsia"/>
+          <w:lang w:eastAsia="zh-TW"/>
+        </w:rPr>
+        <w:t>one</w:t>
+      </w:r>
+      <w:r>
+        <w:rPr>
+          <w:rFonts w:hint="eastAsia"/>
+          <w:lang w:eastAsia="zh-TW"/>
+        </w:rPr>
+        <w:t xml:space="preserve"> </w:t>
+      </w:r>
+      <w:r>
+        <w:rPr>
+          <w:rFonts w:hint="eastAsia"/>
+          <w:lang w:eastAsia="zh-TW"/>
+        </w:rPr>
+        <w:t>day</w:t>
+      </w:r>
+      <w:r>
+        <w:rPr>
+          <w:rFonts w:hint="eastAsia"/>
+          <w:lang w:eastAsia="zh-TW"/>
+        </w:rPr>
+        <w:t xml:space="preserve"> within May to July,</w:t>
+      </w:r>
+      <w:r>
+        <w:t xml:space="preserve"> were excluded, </w:t>
       </w:r>
       <w:r>
         <w:t>resulting in a final list of 12</w:t>
@@ -791,82 +3462,164 @@
         <w:t xml:space="preserve"> species</w:t>
       </w:r>
       <w:r>
-        <w:t>.</w:t>
+        <w:rPr>
+          <w:rFonts w:hint="eastAsia"/>
+          <w:lang w:eastAsia="zh-TW"/>
+        </w:rPr>
+        <w:t xml:space="preserve"> (Horned Grebe was dropped in this part</w:t>
+      </w:r>
+      <w:r>
+        <w:rPr>
+          <w:rFonts w:hint="eastAsia"/>
+          <w:lang w:eastAsia="zh-TW"/>
+        </w:rPr>
+        <w:t xml:space="preserve"> of</w:t>
+      </w:r>
+      <w:r>
+        <w:rPr>
+          <w:rFonts w:hint="eastAsia"/>
+          <w:lang w:eastAsia="zh-TW"/>
+        </w:rPr>
+        <w:t xml:space="preserve"> filtering as it only got detected </w:t>
+      </w:r>
+      <w:r>
+        <w:rPr>
+          <w:lang w:eastAsia="zh-TW"/>
+        </w:rPr>
+        <w:t>in</w:t>
+      </w:r>
+      <w:r>
+        <w:rPr>
+          <w:rFonts w:hint="eastAsia"/>
+          <w:lang w:eastAsia="zh-TW"/>
+        </w:rPr>
+        <w:t xml:space="preserve"> </w:t>
+      </w:r>
+      <w:r>
+        <w:rPr>
+          <w:lang w:eastAsia="zh-TW"/>
+        </w:rPr>
+        <w:t>Aug</w:t>
+      </w:r>
+      <w:r>
+        <w:rPr>
+          <w:rFonts w:hint="eastAsia"/>
+          <w:lang w:eastAsia="zh-TW"/>
+        </w:rPr>
+        <w:t>ust)</w:t>
       </w:r>
     </w:p>
     <w:p>
       <w:pPr>
         <w:spacing w:line="360" w:lineRule="auto"/>
       </w:pPr>
+      <w:r>
+        <w:rPr>
+          <w:color w:val="FF0000"/>
+        </w:rPr>
+        <w:t>Table: Species list</w:t>
+      </w:r>
+      <w:r>
+        <w:rPr>
+          <w:color w:val="FF0000"/>
+        </w:rPr>
+        <w:t>, including family, and the confidence threshold</w:t>
+      </w:r>
+      <w:r>
+        <w:t>.</w:t>
+      </w:r>
     </w:p>
     <w:p>
       <w:pPr>
         <w:spacing w:line="360" w:lineRule="auto"/>
+        <w:rPr>
+          <w:lang w:val="en-US"/>
+        </w:rPr>
       </w:pPr>
     </w:p>
     <w:p>
       <w:pPr>
+        <w:pStyle w:val="Heading2"/>
         <w:spacing w:line="360" w:lineRule="auto"/>
       </w:pPr>
       <w:r>
-        <w:rPr>
-          <w:color w:val="FF0000"/>
-        </w:rPr>
-        <w:t>Table: Species list</w:t>
-      </w:r>
-      <w:r>
-        <w:rPr>
-          <w:color w:val="FF0000"/>
-        </w:rPr>
-        <w:t>, including family, and the confidence threshold</w:t>
-      </w:r>
-      <w:r>
-        <w:t>.</w:t>
+        <w:t xml:space="preserve">Response variable: </w:t>
+      </w:r>
+      <w:r>
+        <w:t>d</w:t>
+      </w:r>
+      <w:r>
+        <w:t>etection-nondetection</w:t>
       </w:r>
     </w:p>
     <w:p>
       <w:pPr>
         <w:spacing w:line="360" w:lineRule="auto"/>
         <w:rPr>
-          <w:color w:val="FF0000"/>
-        </w:rPr>
-      </w:pPr>
-      <w:r>
-        <w:rPr>
-          <w:color w:val="FF0000"/>
-        </w:rPr>
-        <w:t>Figure: Species richness (validated by setting species-specific threshold) distribution across different sites</w:t>
+          <w:color w:val="00B0F0"/>
+          <w:lang w:val="en-US"/>
+        </w:rPr>
+      </w:pPr>
+      <w:r>
+        <w:rPr>
+          <w:color w:val="00B0F0"/>
+          <w:lang w:val="en-US"/>
+        </w:rPr>
+        <w:t xml:space="preserve">Create the weekly observation and make the species detection metrics </w:t>
       </w:r>
     </w:p>
     <w:p>
       <w:pPr>
         <w:spacing w:line="360" w:lineRule="auto"/>
         <w:rPr>
+          <w:color w:val="00B0F0"/>
           <w:lang w:val="en-US"/>
         </w:rPr>
       </w:pPr>
     </w:p>
     <w:p>
       <w:pPr>
+        <w:pStyle w:val="Heading2"/>
         <w:spacing w:line="360" w:lineRule="auto"/>
-        <w:rPr>
-          <w:lang w:val="en-US"/>
-        </w:rPr>
-      </w:pPr>
+      </w:pPr>
+      <w:r>
+        <w:t>Predictor variables: d</w:t>
+      </w:r>
+      <w:r>
+        <w:t xml:space="preserve">etection and occurrence covariates </w:t>
+      </w:r>
     </w:p>
     <w:p>
       <w:pPr>
+        <w:spacing w:line="360" w:lineRule="auto"/>
+        <w:rPr>
+          <w:color w:val="00B0F0"/>
+          <w:lang w:val="en-US"/>
+        </w:rPr>
+      </w:pPr>
+      <w:r>
+        <w:rPr>
+          <w:color w:val="00B0F0"/>
+          <w:lang w:val="en-US"/>
+        </w:rPr>
+        <w:t xml:space="preserve">Lidar data for the site-specific covariates, and include other observation specific covariates </w:t>
+      </w:r>
+    </w:p>
+    <w:p>
+      <w:pPr>
+        <w:spacing w:line="360" w:lineRule="auto"/>
+        <w:rPr>
+          <w:lang w:val="en-US"/>
+        </w:rPr>
+      </w:pPr>
+    </w:p>
+    <w:p>
+      <w:pPr>
         <w:pStyle w:val="Heading2"/>
         <w:spacing w:line="360" w:lineRule="auto"/>
       </w:pPr>
       <w:r>
-        <w:t xml:space="preserve">Response variable: </w:t>
-      </w:r>
-      <w:r>
-        <w:t>d</w:t>
-      </w:r>
-      <w:r>
-        <w:t>etection-nondetection</w:t>
+        <w:t>Occupancy modelling</w:t>
       </w:r>
     </w:p>
     <w:p>
@@ -874,112 +3627,51 @@
         <w:spacing w:line="360" w:lineRule="auto"/>
         <w:rPr>
           <w:color w:val="00B0F0"/>
-          <w:lang w:val="en-US"/>
         </w:rPr>
       </w:pPr>
       <w:r>
         <w:rPr>
           <w:color w:val="00B0F0"/>
-          <w:lang w:val="en-US"/>
-        </w:rPr>
-        <w:t xml:space="preserve">Create the weekly observation and make the species detection metrics </w:t>
+        </w:rPr>
+        <w:t>The use of the spOccupancy package – using single or multiple species occupancy modelling</w:t>
       </w:r>
     </w:p>
     <w:p>
       <w:pPr>
+        <w:pStyle w:val="ListParagraph"/>
+        <w:numPr>
+          <w:ilvl w:val="0"/>
+          <w:numId w:val="8"/>
+        </w:numPr>
         <w:spacing w:line="360" w:lineRule="auto"/>
         <w:rPr>
           <w:color w:val="00B0F0"/>
-          <w:lang w:val="en-US"/>
-        </w:rPr>
-      </w:pPr>
+        </w:rPr>
+      </w:pPr>
+      <w:r>
+        <w:rPr>
+          <w:color w:val="00B0F0"/>
+        </w:rPr>
+        <w:t>Guilds such as cavity nesters, warblers, woodpeckers, etc.</w:t>
+      </w:r>
     </w:p>
     <w:p>
       <w:pPr>
-        <w:pStyle w:val="Heading2"/>
+        <w:pStyle w:val="ListParagraph"/>
+        <w:numPr>
+          <w:ilvl w:val="0"/>
+          <w:numId w:val="8"/>
+        </w:numPr>
         <w:spacing w:line="360" w:lineRule="auto"/>
-      </w:pPr>
-      <w:r>
-        <w:t>Predictor variables: d</w:t>
-      </w:r>
-      <w:r>
-        <w:t xml:space="preserve">etection and occurrence covariates </w:t>
-      </w:r>
-    </w:p>
-    <w:p>
-      <w:pPr>
-        <w:spacing w:line="360" w:lineRule="auto"/>
         <w:rPr>
           <w:color w:val="00B0F0"/>
-          <w:lang w:val="en-US"/>
         </w:rPr>
       </w:pPr>
       <w:r>
         <w:rPr>
           <w:color w:val="00B0F0"/>
-          <w:lang w:val="en-US"/>
-        </w:rPr>
-        <w:t xml:space="preserve">Lidar data for the site-specific covariates, and include other observation specific covariates </w:t>
-      </w:r>
-    </w:p>
-    <w:p>
-      <w:pPr>
-        <w:spacing w:line="360" w:lineRule="auto"/>
-        <w:rPr>
-          <w:lang w:val="en-US"/>
-        </w:rPr>
-      </w:pPr>
-    </w:p>
-    <w:p>
-      <w:pPr>
-        <w:pStyle w:val="Heading2"/>
-        <w:spacing w:line="360" w:lineRule="auto"/>
-      </w:pPr>
-      <w:r>
-        <w:lastRenderedPageBreak/>
-        <w:t>Occupancy modelling</w:t>
-      </w:r>
-    </w:p>
-    <w:p>
-      <w:pPr>
-        <w:spacing w:line="360" w:lineRule="auto"/>
-      </w:pPr>
-      <w:r>
-        <w:rPr>
-          <w:color w:val="00B0F0"/>
-        </w:rPr>
-        <w:t>The use of the spOccupancy package – using single or multiple species occupancy modelling</w:t>
-      </w:r>
-    </w:p>
-    <w:p>
-      <w:pPr>
-        <w:spacing w:line="360" w:lineRule="auto"/>
-        <w:rPr>
-          <w:lang w:val="en-US"/>
-        </w:rPr>
-      </w:pPr>
-      <w:r>
-        <w:rPr>
-          <w:lang w:val="en-US"/>
-        </w:rPr>
-        <w:t xml:space="preserve"> </w:t>
-      </w:r>
-    </w:p>
-    <w:p>
-      <w:pPr>
-        <w:spacing w:line="360" w:lineRule="auto"/>
-        <w:rPr>
-          <w:rFonts w:eastAsiaTheme="majorEastAsia" w:cstheme="majorBidi"/>
-          <w:b/>
-          <w:szCs w:val="32"/>
-          <w:lang w:val="en-US"/>
-        </w:rPr>
-      </w:pPr>
-      <w:r>
-        <w:rPr>
-          <w:lang w:val="en-US"/>
-        </w:rPr>
-        <w:br w:type="page"/>
+        </w:rPr>
+        <w:t>Break up into family group</w:t>
       </w:r>
     </w:p>
     <w:p>
@@ -1054,7 +3746,7 @@
 </file>
 
 <file path=word/numbering.xml><?xml version="1.0" encoding="utf-8"?>
-<w:numbering xmlns:wpc="http://schemas.microsoft.com/office/word/2010/wordprocessingCanvas" xmlns:cx="http://schemas.microsoft.com/office/drawing/2014/chartex" xmlns:cx1="http://schemas.microsoft.com/office/drawing/2015/9/8/chartex" xmlns:cx2="http://schemas.microsoft.com/office/drawing/2015/10/21/chartex" xmlns:cx3="http://schemas.microsoft.com/office/drawing/2016/5/9/chartex" xmlns:cx4="http://schemas.microsoft.com/office/drawing/2016/5/10/chartex" xmlns:cx5="http://schemas.microsoft.com/office/drawing/2016/5/11/chartex" xmlns:cx6="http://schemas.microsoft.com/office/drawing/2016/5/12/chartex" xmlns:cx7="http://schemas.microsoft.com/office/drawing/2016/5/13/chartex" xmlns:cx8="http://schemas.microsoft.com/office/drawing/2016/5/14/chartex" xmlns:mc="http://schemas.openxmlformats.org/markup-compatibility/2006" xmlns:aink="http://schemas.microsoft.com/office/drawing/2016/ink" xmlns:am3d="http://schemas.microsoft.com/office/drawing/2017/model3d" xmlns:o="urn:schemas-microsoft-com:office:office" xmlns:r="http://schemas.openxmlformats.org/officeDocument/2006/relationships" xmlns:m="http://schemas.openxmlformats.org/officeDocument/2006/math" xmlns:v="urn:schemas-microsoft-com:vml" xmlns:wp14="http://schemas.microsoft.com/office/word/2010/wordprocessingDrawing" xmlns:wp="http://schemas.openxmlformats.org/drawingml/2006/wordprocessingDrawing" xmlns:w10="urn:schemas-microsoft-com:office:word" xmlns:w="http://schemas.openxmlformats.org/wordprocessingml/2006/main" xmlns:w14="http://schemas.microsoft.com/office/word/2010/wordml" xmlns:w15="http://schemas.microsoft.com/office/word/2012/wordml" xmlns:w16cex="http://schemas.microsoft.com/office/word/2018/wordml/cex" xmlns:w16cid="http://schemas.microsoft.com/office/word/2016/wordml/cid" xmlns:w16="http://schemas.microsoft.com/office/word/2018/wordml" xmlns:w16sdtdh="http://schemas.microsoft.com/office/word/2020/wordml/sdtdatahash" xmlns:w16se="http://schemas.microsoft.com/office/word/2015/wordml/symex" xmlns:wpg="http://schemas.microsoft.com/office/word/2010/wordprocessingGroup" xmlns:wpi="http://schemas.microsoft.com/office/word/2010/wordprocessingInk" xmlns:wne="http://schemas.microsoft.com/office/word/2006/wordml" xmlns:wps="http://schemas.microsoft.com/office/word/2010/wordprocessingShape" mc:Ignorable="w14 w15 w16se w16cid w16 w16cex w16sdtdh wp14">
+<w:numbering xmlns:wpc="http://schemas.microsoft.com/office/word/2010/wordprocessingCanvas" xmlns:cx="http://schemas.microsoft.com/office/drawing/2014/chartex" xmlns:cx1="http://schemas.microsoft.com/office/drawing/2015/9/8/chartex" xmlns:cx2="http://schemas.microsoft.com/office/drawing/2015/10/21/chartex" xmlns:cx3="http://schemas.microsoft.com/office/drawing/2016/5/9/chartex" xmlns:cx4="http://schemas.microsoft.com/office/drawing/2016/5/10/chartex" xmlns:cx5="http://schemas.microsoft.com/office/drawing/2016/5/11/chartex" xmlns:cx6="http://schemas.microsoft.com/office/drawing/2016/5/12/chartex" xmlns:cx7="http://schemas.microsoft.com/office/drawing/2016/5/13/chartex" xmlns:cx8="http://schemas.microsoft.com/office/drawing/2016/5/14/chartex" xmlns:mc="http://schemas.openxmlformats.org/markup-compatibility/2006" xmlns:aink="http://schemas.microsoft.com/office/drawing/2016/ink" xmlns:am3d="http://schemas.microsoft.com/office/drawing/2017/model3d" xmlns:o="urn:schemas-microsoft-com:office:office" xmlns:oel="http://schemas.microsoft.com/office/2019/extlst" xmlns:r="http://schemas.openxmlformats.org/officeDocument/2006/relationships" xmlns:m="http://schemas.openxmlformats.org/officeDocument/2006/math" xmlns:v="urn:schemas-microsoft-com:vml" xmlns:wp14="http://schemas.microsoft.com/office/word/2010/wordprocessingDrawing" xmlns:wp="http://schemas.openxmlformats.org/drawingml/2006/wordprocessingDrawing" xmlns:w10="urn:schemas-microsoft-com:office:word" xmlns:w="http://schemas.openxmlformats.org/wordprocessingml/2006/main" xmlns:w14="http://schemas.microsoft.com/office/word/2010/wordml" xmlns:w15="http://schemas.microsoft.com/office/word/2012/wordml" xmlns:w16cex="http://schemas.microsoft.com/office/word/2018/wordml/cex" xmlns:w16cid="http://schemas.microsoft.com/office/word/2016/wordml/cid" xmlns:w16="http://schemas.microsoft.com/office/word/2018/wordml" xmlns:w16du="http://schemas.microsoft.com/office/word/2023/wordml/word16du" xmlns:w16sdtdh="http://schemas.microsoft.com/office/word/2020/wordml/sdtdatahash" xmlns:w16se="http://schemas.microsoft.com/office/word/2015/wordml/symex" xmlns:wpg="http://schemas.microsoft.com/office/word/2010/wordprocessingGroup" xmlns:wpi="http://schemas.microsoft.com/office/word/2010/wordprocessingInk" xmlns:wne="http://schemas.microsoft.com/office/word/2006/wordml" xmlns:wps="http://schemas.microsoft.com/office/word/2010/wordprocessingShape" mc:Ignorable="w14 w15 w16se w16cid w16 w16cex w16sdtdh w16du wp14">
   <w:abstractNum w:abstractNumId="0" w15:restartNumberingAfterBreak="0">
     <w:nsid w:val="06511220"/>
     <w:multiLevelType w:val="hybridMultilevel"/>
@@ -1383,6 +4075,120 @@
     </w:lvl>
   </w:abstractNum>
   <w:abstractNum w:abstractNumId="3" w15:restartNumberingAfterBreak="0">
+    <w:nsid w:val="65302A93"/>
+    <w:multiLevelType w:val="hybridMultilevel"/>
+    <w:tmpl w:val="AB0C8358"/>
+    <w:lvl w:ilvl="0" w:tplc="37008004">
+      <w:start w:val="10"/>
+      <w:numFmt w:val="bullet"/>
+      <w:lvlText w:val="-"/>
+      <w:lvlJc w:val="left"/>
+      <w:pPr>
+        <w:ind w:left="720" w:hanging="360"/>
+      </w:pPr>
+      <w:rPr>
+        <w:rFonts w:ascii="Times New Roman" w:eastAsia="PMingLiU" w:hAnsi="Times New Roman" w:cs="Times New Roman" w:hint="default"/>
+        <w:color w:val="00B0F0"/>
+      </w:rPr>
+    </w:lvl>
+    <w:lvl w:ilvl="1" w:tplc="10090003" w:tentative="1">
+      <w:start w:val="1"/>
+      <w:numFmt w:val="bullet"/>
+      <w:lvlText w:val="o"/>
+      <w:lvlJc w:val="left"/>
+      <w:pPr>
+        <w:ind w:left="1440" w:hanging="360"/>
+      </w:pPr>
+      <w:rPr>
+        <w:rFonts w:ascii="Courier New" w:hAnsi="Courier New" w:cs="Courier New" w:hint="default"/>
+      </w:rPr>
+    </w:lvl>
+    <w:lvl w:ilvl="2" w:tplc="10090005" w:tentative="1">
+      <w:start w:val="1"/>
+      <w:numFmt w:val="bullet"/>
+      <w:lvlText w:val=""/>
+      <w:lvlJc w:val="left"/>
+      <w:pPr>
+        <w:ind w:left="2160" w:hanging="360"/>
+      </w:pPr>
+      <w:rPr>
+        <w:rFonts w:ascii="Wingdings" w:hAnsi="Wingdings" w:hint="default"/>
+      </w:rPr>
+    </w:lvl>
+    <w:lvl w:ilvl="3" w:tplc="10090001" w:tentative="1">
+      <w:start w:val="1"/>
+      <w:numFmt w:val="bullet"/>
+      <w:lvlText w:val=""/>
+      <w:lvlJc w:val="left"/>
+      <w:pPr>
+        <w:ind w:left="2880" w:hanging="360"/>
+      </w:pPr>
+      <w:rPr>
+        <w:rFonts w:ascii="Symbol" w:hAnsi="Symbol" w:hint="default"/>
+      </w:rPr>
+    </w:lvl>
+    <w:lvl w:ilvl="4" w:tplc="10090003" w:tentative="1">
+      <w:start w:val="1"/>
+      <w:numFmt w:val="bullet"/>
+      <w:lvlText w:val="o"/>
+      <w:lvlJc w:val="left"/>
+      <w:pPr>
+        <w:ind w:left="3600" w:hanging="360"/>
+      </w:pPr>
+      <w:rPr>
+        <w:rFonts w:ascii="Courier New" w:hAnsi="Courier New" w:cs="Courier New" w:hint="default"/>
+      </w:rPr>
+    </w:lvl>
+    <w:lvl w:ilvl="5" w:tplc="10090005" w:tentative="1">
+      <w:start w:val="1"/>
+      <w:numFmt w:val="bullet"/>
+      <w:lvlText w:val=""/>
+      <w:lvlJc w:val="left"/>
+      <w:pPr>
+        <w:ind w:left="4320" w:hanging="360"/>
+      </w:pPr>
+      <w:rPr>
+        <w:rFonts w:ascii="Wingdings" w:hAnsi="Wingdings" w:hint="default"/>
+      </w:rPr>
+    </w:lvl>
+    <w:lvl w:ilvl="6" w:tplc="10090001" w:tentative="1">
+      <w:start w:val="1"/>
+      <w:numFmt w:val="bullet"/>
+      <w:lvlText w:val=""/>
+      <w:lvlJc w:val="left"/>
+      <w:pPr>
+        <w:ind w:left="5040" w:hanging="360"/>
+      </w:pPr>
+      <w:rPr>
+        <w:rFonts w:ascii="Symbol" w:hAnsi="Symbol" w:hint="default"/>
+      </w:rPr>
+    </w:lvl>
+    <w:lvl w:ilvl="7" w:tplc="10090003" w:tentative="1">
+      <w:start w:val="1"/>
+      <w:numFmt w:val="bullet"/>
+      <w:lvlText w:val="o"/>
+      <w:lvlJc w:val="left"/>
+      <w:pPr>
+        <w:ind w:left="5760" w:hanging="360"/>
+      </w:pPr>
+      <w:rPr>
+        <w:rFonts w:ascii="Courier New" w:hAnsi="Courier New" w:cs="Courier New" w:hint="default"/>
+      </w:rPr>
+    </w:lvl>
+    <w:lvl w:ilvl="8" w:tplc="10090005" w:tentative="1">
+      <w:start w:val="1"/>
+      <w:numFmt w:val="bullet"/>
+      <w:lvlText w:val=""/>
+      <w:lvlJc w:val="left"/>
+      <w:pPr>
+        <w:ind w:left="6480" w:hanging="360"/>
+      </w:pPr>
+      <w:rPr>
+        <w:rFonts w:ascii="Wingdings" w:hAnsi="Wingdings" w:hint="default"/>
+      </w:rPr>
+    </w:lvl>
+  </w:abstractNum>
+  <w:abstractNum w:abstractNumId="4" w15:restartNumberingAfterBreak="0">
     <w:nsid w:val="6E4F250D"/>
     <w:multiLevelType w:val="multilevel"/>
     <w:tmpl w:val="1D98DA86"/>
@@ -1531,7 +4337,7 @@
       </w:rPr>
     </w:lvl>
   </w:abstractNum>
-  <w:abstractNum w:abstractNumId="4" w15:restartNumberingAfterBreak="0">
+  <w:abstractNum w:abstractNumId="5" w15:restartNumberingAfterBreak="0">
     <w:nsid w:val="75760D60"/>
     <w:multiLevelType w:val="multilevel"/>
     <w:tmpl w:val="BDB8E1CC"/>
@@ -1680,7 +4486,7 @@
       </w:rPr>
     </w:lvl>
   </w:abstractNum>
-  <w:abstractNum w:abstractNumId="5" w15:restartNumberingAfterBreak="0">
+  <w:abstractNum w:abstractNumId="6" w15:restartNumberingAfterBreak="0">
     <w:nsid w:val="76944AF7"/>
     <w:multiLevelType w:val="hybridMultilevel"/>
     <w:tmpl w:val="318E8502"/>
@@ -1792,7 +4598,7 @@
       </w:rPr>
     </w:lvl>
   </w:abstractNum>
-  <w:abstractNum w:abstractNumId="6" w15:restartNumberingAfterBreak="0">
+  <w:abstractNum w:abstractNumId="7" w15:restartNumberingAfterBreak="0">
     <w:nsid w:val="7768101D"/>
     <w:multiLevelType w:val="multilevel"/>
     <w:tmpl w:val="BE8EE928"/>
@@ -1941,36 +4747,39 @@
       </w:rPr>
     </w:lvl>
   </w:abstractNum>
-  <w:num w:numId="1">
+  <w:num w:numId="1" w16cid:durableId="1132290827">
+    <w:abstractNumId w:val="6"/>
+  </w:num>
+  <w:num w:numId="2" w16cid:durableId="1231696515">
+    <w:abstractNumId w:val="2"/>
+  </w:num>
+  <w:num w:numId="3" w16cid:durableId="507603684">
+    <w:abstractNumId w:val="0"/>
+  </w:num>
+  <w:num w:numId="4" w16cid:durableId="827476528">
+    <w:abstractNumId w:val="7"/>
+  </w:num>
+  <w:num w:numId="5" w16cid:durableId="600644664">
+    <w:abstractNumId w:val="1"/>
+  </w:num>
+  <w:num w:numId="6" w16cid:durableId="1213615868">
+    <w:abstractNumId w:val="4"/>
+  </w:num>
+  <w:num w:numId="7" w16cid:durableId="1082028233">
     <w:abstractNumId w:val="5"/>
   </w:num>
-  <w:num w:numId="2">
-    <w:abstractNumId w:val="2"/>
-  </w:num>
-  <w:num w:numId="3">
-    <w:abstractNumId w:val="0"/>
-  </w:num>
-  <w:num w:numId="4">
-    <w:abstractNumId w:val="6"/>
-  </w:num>
-  <w:num w:numId="5">
-    <w:abstractNumId w:val="1"/>
-  </w:num>
-  <w:num w:numId="6">
+  <w:num w:numId="8" w16cid:durableId="1735662370">
     <w:abstractNumId w:val="3"/>
-  </w:num>
-  <w:num w:numId="7">
-    <w:abstractNumId w:val="4"/>
   </w:num>
 </w:numbering>
 </file>
 
 <file path=word/styles.xml><?xml version="1.0" encoding="utf-8"?>
-<w:styles xmlns:mc="http://schemas.openxmlformats.org/markup-compatibility/2006" xmlns:r="http://schemas.openxmlformats.org/officeDocument/2006/relationships" xmlns:w="http://schemas.openxmlformats.org/wordprocessingml/2006/main" xmlns:w14="http://schemas.microsoft.com/office/word/2010/wordml" xmlns:w15="http://schemas.microsoft.com/office/word/2012/wordml" xmlns:w16cex="http://schemas.microsoft.com/office/word/2018/wordml/cex" xmlns:w16cid="http://schemas.microsoft.com/office/word/2016/wordml/cid" xmlns:w16="http://schemas.microsoft.com/office/word/2018/wordml" xmlns:w16sdtdh="http://schemas.microsoft.com/office/word/2020/wordml/sdtdatahash" xmlns:w16se="http://schemas.microsoft.com/office/word/2015/wordml/symex" mc:Ignorable="w14 w15 w16se w16cid w16 w16cex w16sdtdh">
+<w:styles xmlns:mc="http://schemas.openxmlformats.org/markup-compatibility/2006" xmlns:r="http://schemas.openxmlformats.org/officeDocument/2006/relationships" xmlns:w="http://schemas.openxmlformats.org/wordprocessingml/2006/main" xmlns:w14="http://schemas.microsoft.com/office/word/2010/wordml" xmlns:w15="http://schemas.microsoft.com/office/word/2012/wordml" xmlns:w16cex="http://schemas.microsoft.com/office/word/2018/wordml/cex" xmlns:w16cid="http://schemas.microsoft.com/office/word/2016/wordml/cid" xmlns:w16="http://schemas.microsoft.com/office/word/2018/wordml" xmlns:w16du="http://schemas.microsoft.com/office/word/2023/wordml/word16du" xmlns:w16sdtdh="http://schemas.microsoft.com/office/word/2020/wordml/sdtdatahash" xmlns:w16se="http://schemas.microsoft.com/office/word/2015/wordml/symex" mc:Ignorable="w14 w15 w16se w16cid w16 w16cex w16sdtdh w16du">
   <w:docDefaults>
     <w:rPrDefault>
       <w:rPr>
-        <w:rFonts w:asciiTheme="minorHAnsi" w:eastAsiaTheme="minorHAnsi" w:hAnsiTheme="minorHAnsi" w:cstheme="minorBidi"/>
+        <w:rFonts w:asciiTheme="minorHAnsi" w:eastAsia="PMingLiU" w:hAnsiTheme="minorHAnsi" w:cstheme="minorBidi"/>
         <w:sz w:val="22"/>
         <w:szCs w:val="22"/>
         <w:lang w:val="en-CA" w:eastAsia="en-US" w:bidi="ar-SA"/>

</xml_diff>